<commit_message>
Agreando cambios y la actividad Adicional
</commit_message>
<xml_diff>
--- a/Semana4/01 -actividades/Actividad adicional Caso Banistmo.docx
+++ b/Semana4/01 -actividades/Actividad adicional Caso Banistmo.docx
@@ -1,10 +1,331 @@
 
 <file path=word/document.xml><?xml version="1.0" encoding="utf-8"?>
-<w:document xmlns:wpc="http://schemas.microsoft.com/office/word/2010/wordprocessingCanvas" xmlns:cx="http://schemas.microsoft.com/office/drawing/2014/chartex" xmlns:cx1="http://schemas.microsoft.com/office/drawing/2015/9/8/chartex" xmlns:cx2="http://schemas.microsoft.com/office/drawing/2015/10/21/chartex" xmlns:cx3="http://schemas.microsoft.com/office/drawing/2016/5/9/chartex" xmlns:cx4="http://schemas.microsoft.com/office/drawing/2016/5/10/chartex" xmlns:cx5="http://schemas.microsoft.com/office/drawing/2016/5/11/chartex" xmlns:cx6="http://schemas.microsoft.com/office/drawing/2016/5/12/chartex" xmlns:cx7="http://schemas.microsoft.com/office/drawing/2016/5/13/chartex" xmlns:cx8="http://schemas.microsoft.com/office/drawing/2016/5/14/chartex" xmlns:mc="http://schemas.openxmlformats.org/markup-compatibility/2006" xmlns:aink="http://schemas.microsoft.com/office/drawing/2016/ink" xmlns:am3d="http://schemas.microsoft.com/office/drawing/2017/model3d" xmlns:o="urn:schemas-microsoft-com:office:office" xmlns:r="http://schemas.openxmlformats.org/officeDocument/2006/relationships" xmlns:m="http://schemas.openxmlformats.org/officeDocument/2006/math" xmlns:v="urn:schemas-microsoft-com:vml" xmlns:wp14="http://schemas.microsoft.com/office/word/2010/wordprocessingDrawing" xmlns:wp="http://schemas.openxmlformats.org/drawingml/2006/wordprocessingDrawing" xmlns:w10="urn:schemas-microsoft-com:office:word" xmlns:w="http://schemas.openxmlformats.org/wordprocessingml/2006/main" xmlns:w14="http://schemas.microsoft.com/office/word/2010/wordml" xmlns:w15="http://schemas.microsoft.com/office/word/2012/wordml" xmlns:w16cex="http://schemas.microsoft.com/office/word/2018/wordml/cex" xmlns:w16cid="http://schemas.microsoft.com/office/word/2016/wordml/cid" xmlns:w16="http://schemas.microsoft.com/office/word/2018/wordml" xmlns:w16sdtdh="http://schemas.microsoft.com/office/word/2020/wordml/sdtdatahash" xmlns:w16se="http://schemas.microsoft.com/office/word/2015/wordml/symex" xmlns:wpg="http://schemas.microsoft.com/office/word/2010/wordprocessingGroup" xmlns:wpi="http://schemas.microsoft.com/office/word/2010/wordprocessingInk" xmlns:wne="http://schemas.microsoft.com/office/word/2006/wordml" xmlns:wps="http://schemas.microsoft.com/office/word/2010/wordprocessingShape" mc:Ignorable="w14 w15 w16se w16cid w16 w16cex w16sdtdh wp14">
+<w:document xmlns:wpc="http://schemas.microsoft.com/office/word/2010/wordprocessingCanvas" xmlns:cx="http://schemas.microsoft.com/office/drawing/2014/chartex" xmlns:cx1="http://schemas.microsoft.com/office/drawing/2015/9/8/chartex" xmlns:cx2="http://schemas.microsoft.com/office/drawing/2015/10/21/chartex" xmlns:cx3="http://schemas.microsoft.com/office/drawing/2016/5/9/chartex" xmlns:cx4="http://schemas.microsoft.com/office/drawing/2016/5/10/chartex" xmlns:cx5="http://schemas.microsoft.com/office/drawing/2016/5/11/chartex" xmlns:cx6="http://schemas.microsoft.com/office/drawing/2016/5/12/chartex" xmlns:cx7="http://schemas.microsoft.com/office/drawing/2016/5/13/chartex" xmlns:cx8="http://schemas.microsoft.com/office/drawing/2016/5/14/chartex" xmlns:mc="http://schemas.openxmlformats.org/markup-compatibility/2006" xmlns:aink="http://schemas.microsoft.com/office/drawing/2016/ink" xmlns:am3d="http://schemas.microsoft.com/office/drawing/2017/model3d" xmlns:o="urn:schemas-microsoft-com:office:office" xmlns:oel="http://schemas.microsoft.com/office/2019/extlst" xmlns:r="http://schemas.openxmlformats.org/officeDocument/2006/relationships" xmlns:m="http://schemas.openxmlformats.org/officeDocument/2006/math" xmlns:v="urn:schemas-microsoft-com:vml" xmlns:wp14="http://schemas.microsoft.com/office/word/2010/wordprocessingDrawing" xmlns:wp="http://schemas.openxmlformats.org/drawingml/2006/wordprocessingDrawing" xmlns:w10="urn:schemas-microsoft-com:office:word" xmlns:w="http://schemas.openxmlformats.org/wordprocessingml/2006/main" xmlns:w14="http://schemas.microsoft.com/office/word/2010/wordml" xmlns:w15="http://schemas.microsoft.com/office/word/2012/wordml" xmlns:w16cex="http://schemas.microsoft.com/office/word/2018/wordml/cex" xmlns:w16cid="http://schemas.microsoft.com/office/word/2016/wordml/cid" xmlns:w16="http://schemas.microsoft.com/office/word/2018/wordml" xmlns:w16sdtdh="http://schemas.microsoft.com/office/word/2020/wordml/sdtdatahash" xmlns:w16se="http://schemas.microsoft.com/office/word/2015/wordml/symex" xmlns:wpg="http://schemas.microsoft.com/office/word/2010/wordprocessingGroup" xmlns:wpi="http://schemas.microsoft.com/office/word/2010/wordprocessingInk" xmlns:wne="http://schemas.microsoft.com/office/word/2006/wordml" xmlns:wps="http://schemas.microsoft.com/office/word/2010/wordprocessingShape" mc:Ignorable="w14 w15 w16se w16cid w16 w16cex w16sdtdh wp14">
   <w:body>
     <w:p>
       <w:pPr>
+        <w:spacing w:beforeAutospacing="1" w:afterAutospacing="1" w:line="600" w:lineRule="auto"/>
         <w:jc w:val="center"/>
+        <w:rPr>
+          <w:rFonts w:ascii="Calibri" w:eastAsia="Calibri" w:hAnsi="Calibri" w:cs="Calibri"/>
+          <w:color w:val="000000" w:themeColor="text1"/>
+          <w:sz w:val="28"/>
+          <w:szCs w:val="28"/>
+        </w:rPr>
+      </w:pPr>
+      <w:r>
+        <w:rPr>
+          <w:rStyle w:val="normaltextrun"/>
+          <w:rFonts w:ascii="Calibri" w:eastAsia="Calibri" w:hAnsi="Calibri" w:cs="Calibri"/>
+          <w:b/>
+          <w:bCs/>
+          <w:color w:val="000000" w:themeColor="text1"/>
+          <w:sz w:val="28"/>
+          <w:szCs w:val="28"/>
+        </w:rPr>
+        <w:t>UNIVERSIDAD TECNLOGICA CENTROAMERICANA</w:t>
+      </w:r>
+    </w:p>
+    <w:p>
+      <w:pPr>
+        <w:spacing w:beforeAutospacing="1" w:afterAutospacing="1" w:line="600" w:lineRule="auto"/>
+        <w:jc w:val="center"/>
+        <w:rPr>
+          <w:rFonts w:ascii="Calibri" w:eastAsia="Calibri" w:hAnsi="Calibri" w:cs="Calibri"/>
+          <w:color w:val="000000" w:themeColor="text1"/>
+          <w:sz w:val="28"/>
+          <w:szCs w:val="28"/>
+        </w:rPr>
+      </w:pPr>
+      <w:r>
+        <w:rPr>
+          <w:rStyle w:val="normaltextrun"/>
+          <w:rFonts w:ascii="Calibri" w:eastAsia="Calibri" w:hAnsi="Calibri" w:cs="Calibri"/>
+          <w:b/>
+          <w:bCs/>
+          <w:color w:val="000000" w:themeColor="text1"/>
+          <w:sz w:val="28"/>
+          <w:szCs w:val="28"/>
+        </w:rPr>
+        <w:t>FACULTAD DE POSGRADO</w:t>
+      </w:r>
+    </w:p>
+    <w:p>
+      <w:pPr>
+        <w:spacing w:beforeAutospacing="1" w:afterAutospacing="1" w:line="600" w:lineRule="auto"/>
+        <w:jc w:val="center"/>
+        <w:rPr>
+          <w:rFonts w:ascii="Calibri" w:eastAsia="Calibri" w:hAnsi="Calibri" w:cs="Calibri"/>
+          <w:color w:val="000000" w:themeColor="text1"/>
+          <w:sz w:val="28"/>
+          <w:szCs w:val="28"/>
+        </w:rPr>
+      </w:pPr>
+      <w:r>
+        <w:rPr>
+          <w:rStyle w:val="normaltextrun"/>
+          <w:rFonts w:ascii="Calibri" w:eastAsia="Calibri" w:hAnsi="Calibri" w:cs="Calibri"/>
+          <w:b/>
+          <w:bCs/>
+          <w:color w:val="000000" w:themeColor="text1"/>
+          <w:sz w:val="28"/>
+          <w:szCs w:val="28"/>
+        </w:rPr>
+        <w:t>FUSIONES Y ADQUISICIONES</w:t>
+      </w:r>
+    </w:p>
+    <w:p>
+      <w:pPr>
+        <w:spacing w:beforeAutospacing="1" w:afterAutospacing="1" w:line="600" w:lineRule="auto"/>
+        <w:jc w:val="center"/>
+        <w:rPr>
+          <w:rFonts w:ascii="Calibri" w:eastAsia="Calibri" w:hAnsi="Calibri" w:cs="Calibri"/>
+          <w:color w:val="000000" w:themeColor="text1"/>
+          <w:sz w:val="28"/>
+          <w:szCs w:val="28"/>
+        </w:rPr>
+      </w:pPr>
+      <w:r>
+        <w:rPr>
+          <w:rStyle w:val="normaltextrun"/>
+          <w:rFonts w:ascii="Calibri" w:eastAsia="Calibri" w:hAnsi="Calibri" w:cs="Calibri"/>
+          <w:b/>
+          <w:bCs/>
+          <w:color w:val="000000" w:themeColor="text1"/>
+          <w:sz w:val="28"/>
+          <w:szCs w:val="28"/>
+        </w:rPr>
+        <w:t xml:space="preserve">Caso </w:t>
+      </w:r>
+      <w:proofErr w:type="spellStart"/>
+      <w:r>
+        <w:rPr>
+          <w:rStyle w:val="normaltextrun"/>
+          <w:rFonts w:ascii="Calibri" w:eastAsia="Calibri" w:hAnsi="Calibri" w:cs="Calibri"/>
+          <w:b/>
+          <w:bCs/>
+          <w:color w:val="000000" w:themeColor="text1"/>
+          <w:sz w:val="28"/>
+          <w:szCs w:val="28"/>
+        </w:rPr>
+        <w:t>Banitsmo</w:t>
+      </w:r>
+      <w:proofErr w:type="spellEnd"/>
+    </w:p>
+    <w:p>
+      <w:pPr>
+        <w:spacing w:beforeAutospacing="1" w:afterAutospacing="1" w:line="600" w:lineRule="auto"/>
+        <w:rPr>
+          <w:rFonts w:ascii="Calibri" w:eastAsia="Calibri" w:hAnsi="Calibri" w:cs="Calibri"/>
+          <w:color w:val="000000" w:themeColor="text1"/>
+          <w:sz w:val="12"/>
+          <w:szCs w:val="12"/>
+        </w:rPr>
+      </w:pPr>
+      <w:r>
+        <w:rPr>
+          <w:rStyle w:val="eop"/>
+          <w:rFonts w:ascii="Calibri" w:eastAsia="Calibri" w:hAnsi="Calibri" w:cs="Calibri"/>
+          <w:color w:val="000000" w:themeColor="text1"/>
+          <w:sz w:val="12"/>
+          <w:szCs w:val="12"/>
+          <w:lang w:val="es-HN"/>
+        </w:rPr>
+        <w:t> </w:t>
+      </w:r>
+    </w:p>
+    <w:p>
+      <w:pPr>
+        <w:spacing w:beforeAutospacing="1" w:afterAutospacing="1"/>
+        <w:jc w:val="center"/>
+        <w:rPr>
+          <w:rFonts w:ascii="Calibri" w:eastAsia="Calibri" w:hAnsi="Calibri" w:cs="Calibri"/>
+          <w:color w:val="000000" w:themeColor="text1"/>
+        </w:rPr>
+      </w:pPr>
+    </w:p>
+    <w:p>
+      <w:pPr>
+        <w:spacing w:beforeAutospacing="1" w:afterAutospacing="1"/>
+        <w:jc w:val="center"/>
+        <w:rPr>
+          <w:rFonts w:ascii="Calibri" w:eastAsia="Calibri" w:hAnsi="Calibri" w:cs="Calibri"/>
+          <w:color w:val="000000" w:themeColor="text1"/>
+          <w:sz w:val="28"/>
+          <w:szCs w:val="28"/>
+        </w:rPr>
+      </w:pPr>
+    </w:p>
+    <w:p>
+      <w:pPr>
+        <w:spacing w:beforeAutospacing="1" w:afterAutospacing="1"/>
+        <w:jc w:val="center"/>
+        <w:rPr>
+          <w:rFonts w:ascii="Calibri" w:eastAsia="Calibri" w:hAnsi="Calibri" w:cs="Calibri"/>
+          <w:color w:val="000000" w:themeColor="text1"/>
+          <w:sz w:val="28"/>
+          <w:szCs w:val="28"/>
+        </w:rPr>
+      </w:pPr>
+      <w:r>
+        <w:rPr>
+          <w:rStyle w:val="normaltextrun"/>
+          <w:rFonts w:ascii="Calibri" w:eastAsia="Calibri" w:hAnsi="Calibri" w:cs="Calibri"/>
+          <w:b/>
+          <w:bCs/>
+          <w:color w:val="000000" w:themeColor="text1"/>
+          <w:sz w:val="28"/>
+          <w:szCs w:val="28"/>
+        </w:rPr>
+        <w:t>Carlo</w:t>
+      </w:r>
+      <w:r>
+        <w:rPr>
+          <w:rStyle w:val="normaltextrun"/>
+          <w:rFonts w:ascii="Calibri" w:eastAsia="Calibri" w:hAnsi="Calibri" w:cs="Calibri"/>
+          <w:b/>
+          <w:bCs/>
+          <w:color w:val="000000" w:themeColor="text1"/>
+          <w:sz w:val="28"/>
+          <w:szCs w:val="28"/>
+        </w:rPr>
+        <w:t xml:space="preserve"> Marcello</w:t>
+      </w:r>
+      <w:r>
+        <w:rPr>
+          <w:rStyle w:val="normaltextrun"/>
+          <w:rFonts w:ascii="Calibri" w:eastAsia="Calibri" w:hAnsi="Calibri" w:cs="Calibri"/>
+          <w:b/>
+          <w:bCs/>
+          <w:color w:val="000000" w:themeColor="text1"/>
+          <w:sz w:val="28"/>
+          <w:szCs w:val="28"/>
+        </w:rPr>
+        <w:t xml:space="preserve"> Menjivar</w:t>
+      </w:r>
+      <w:r>
+        <w:rPr>
+          <w:rStyle w:val="normaltextrun"/>
+          <w:rFonts w:ascii="Calibri" w:eastAsia="Calibri" w:hAnsi="Calibri" w:cs="Calibri"/>
+          <w:b/>
+          <w:bCs/>
+          <w:color w:val="000000" w:themeColor="text1"/>
+          <w:sz w:val="28"/>
+          <w:szCs w:val="28"/>
+        </w:rPr>
+        <w:t xml:space="preserve"> Menjívar Montes de Oca</w:t>
+      </w:r>
+      <w:r>
+        <w:rPr>
+          <w:rStyle w:val="normaltextrun"/>
+          <w:rFonts w:ascii="Calibri" w:eastAsia="Calibri" w:hAnsi="Calibri" w:cs="Calibri"/>
+          <w:b/>
+          <w:bCs/>
+          <w:color w:val="000000" w:themeColor="text1"/>
+          <w:sz w:val="28"/>
+          <w:szCs w:val="28"/>
+        </w:rPr>
+        <w:br/>
+      </w:r>
+      <w:r>
+        <w:rPr>
+          <w:rStyle w:val="normaltextrun"/>
+          <w:rFonts w:ascii="Calibri" w:eastAsia="Calibri" w:hAnsi="Calibri" w:cs="Calibri"/>
+          <w:b/>
+          <w:bCs/>
+          <w:color w:val="000000" w:themeColor="text1"/>
+          <w:sz w:val="28"/>
+          <w:szCs w:val="28"/>
+        </w:rPr>
+        <w:t>21053124</w:t>
+      </w:r>
+    </w:p>
+    <w:p>
+      <w:pPr>
+        <w:spacing w:beforeAutospacing="1" w:afterAutospacing="1"/>
+        <w:jc w:val="center"/>
+        <w:rPr>
+          <w:rFonts w:ascii="Calibri" w:eastAsia="Calibri" w:hAnsi="Calibri" w:cs="Calibri"/>
+          <w:color w:val="000000" w:themeColor="text1"/>
+          <w:sz w:val="28"/>
+          <w:szCs w:val="28"/>
+        </w:rPr>
+      </w:pPr>
+    </w:p>
+    <w:p>
+      <w:pPr>
+        <w:spacing w:beforeAutospacing="1" w:afterAutospacing="1"/>
+        <w:jc w:val="center"/>
+        <w:rPr>
+          <w:rFonts w:ascii="Calibri" w:eastAsia="Calibri" w:hAnsi="Calibri" w:cs="Calibri"/>
+          <w:color w:val="000000" w:themeColor="text1"/>
+          <w:sz w:val="28"/>
+          <w:szCs w:val="28"/>
+        </w:rPr>
+      </w:pPr>
+    </w:p>
+    <w:p>
+      <w:pPr>
+        <w:spacing w:beforeAutospacing="1" w:afterAutospacing="1"/>
+        <w:jc w:val="center"/>
+        <w:rPr>
+          <w:rFonts w:ascii="Calibri" w:eastAsia="Calibri" w:hAnsi="Calibri" w:cs="Calibri"/>
+          <w:color w:val="000000" w:themeColor="text1"/>
+          <w:sz w:val="28"/>
+          <w:szCs w:val="28"/>
+        </w:rPr>
+      </w:pPr>
+      <w:r>
+        <w:rPr>
+          <w:rStyle w:val="normaltextrun"/>
+          <w:rFonts w:ascii="Calibri" w:eastAsia="Calibri" w:hAnsi="Calibri" w:cs="Calibri"/>
+          <w:b/>
+          <w:bCs/>
+          <w:color w:val="000000" w:themeColor="text1"/>
+          <w:sz w:val="28"/>
+          <w:szCs w:val="28"/>
+        </w:rPr>
+        <w:t>05/</w:t>
+      </w:r>
+      <w:r>
+        <w:rPr>
+          <w:rStyle w:val="normaltextrun"/>
+          <w:rFonts w:ascii="Calibri" w:eastAsia="Calibri" w:hAnsi="Calibri" w:cs="Calibri"/>
+          <w:b/>
+          <w:bCs/>
+          <w:color w:val="000000" w:themeColor="text1"/>
+          <w:sz w:val="28"/>
+          <w:szCs w:val="28"/>
+        </w:rPr>
+        <w:t>1</w:t>
+      </w:r>
+      <w:r>
+        <w:rPr>
+          <w:rStyle w:val="normaltextrun"/>
+          <w:rFonts w:ascii="Calibri" w:eastAsia="Calibri" w:hAnsi="Calibri" w:cs="Calibri"/>
+          <w:b/>
+          <w:bCs/>
+          <w:color w:val="000000" w:themeColor="text1"/>
+          <w:sz w:val="28"/>
+          <w:szCs w:val="28"/>
+        </w:rPr>
+        <w:t>8</w:t>
+      </w:r>
+      <w:r>
+        <w:rPr>
+          <w:rStyle w:val="normaltextrun"/>
+          <w:rFonts w:ascii="Calibri" w:eastAsia="Calibri" w:hAnsi="Calibri" w:cs="Calibri"/>
+          <w:b/>
+          <w:bCs/>
+          <w:color w:val="000000" w:themeColor="text1"/>
+          <w:sz w:val="28"/>
+          <w:szCs w:val="28"/>
+        </w:rPr>
+        <w:t>/22</w:t>
+      </w:r>
+    </w:p>
+    <w:p>
+      <w:pPr>
         <w:rPr>
           <w:rFonts w:ascii="Verdana" w:hAnsi="Verdana" w:cs="Arial"/>
           <w:b/>
@@ -13,7 +334,9 @@
           <w:lang w:val="es-ES_tradnl"/>
         </w:rPr>
       </w:pPr>
-      <w:r>
+    </w:p>
+    <w:p>
+      <w:pPr>
         <w:rPr>
           <w:rFonts w:ascii="Verdana" w:hAnsi="Verdana" w:cs="Arial"/>
           <w:b/>
@@ -21,7 +344,16 @@
           <w:szCs w:val="22"/>
           <w:lang w:val="es-ES_tradnl"/>
         </w:rPr>
-        <w:t>DEPARTAMENTO DE POSTGRADO</w:t>
+      </w:pPr>
+      <w:r>
+        <w:rPr>
+          <w:rFonts w:ascii="Verdana" w:hAnsi="Verdana" w:cs="Arial"/>
+          <w:b/>
+          <w:sz w:val="22"/>
+          <w:szCs w:val="22"/>
+          <w:lang w:val="es-ES_tradnl"/>
+        </w:rPr>
+        <w:br w:type="page"/>
       </w:r>
     </w:p>
     <w:p>
@@ -35,6 +367,17 @@
           <w:lang w:val="es-ES_tradnl"/>
         </w:rPr>
       </w:pPr>
+      <w:r>
+        <w:rPr>
+          <w:rFonts w:ascii="Verdana" w:hAnsi="Verdana" w:cs="Arial"/>
+          <w:b/>
+          <w:sz w:val="22"/>
+          <w:szCs w:val="22"/>
+          <w:lang w:val="es-ES_tradnl"/>
+        </w:rPr>
+        <w:lastRenderedPageBreak/>
+        <w:t>DEPARTAMENTO DE POSTGRADO</w:t>
+      </w:r>
     </w:p>
     <w:p>
       <w:pPr>
@@ -47,7 +390,10 @@
           <w:lang w:val="es-ES_tradnl"/>
         </w:rPr>
       </w:pPr>
-      <w:r>
+    </w:p>
+    <w:p>
+      <w:pPr>
+        <w:jc w:val="center"/>
         <w:rPr>
           <w:rFonts w:ascii="Verdana" w:hAnsi="Verdana" w:cs="Arial"/>
           <w:b/>
@@ -55,6 +401,15 @@
           <w:szCs w:val="22"/>
           <w:lang w:val="es-ES_tradnl"/>
         </w:rPr>
+      </w:pPr>
+      <w:r>
+        <w:rPr>
+          <w:rFonts w:ascii="Verdana" w:hAnsi="Verdana" w:cs="Arial"/>
+          <w:b/>
+          <w:sz w:val="22"/>
+          <w:szCs w:val="22"/>
+          <w:lang w:val="es-ES_tradnl"/>
+        </w:rPr>
         <w:t>FUSIONES Y ADQUISICIONES</w:t>
       </w:r>
     </w:p>
@@ -157,7 +512,7 @@
     </w:p>
     <w:p>
       <w:pPr>
-        <w:pStyle w:val="Prrafodelista"/>
+        <w:pStyle w:val="ListParagraph"/>
         <w:numPr>
           <w:ilvl w:val="0"/>
           <w:numId w:val="28"/>
@@ -177,10 +532,117 @@
         </w:rPr>
         <w:t xml:space="preserve">Calcular la ganancia de capital entre el precio ofrecido y el precio de mercado de la acción de Banistmo. </w:t>
       </w:r>
+      <w:r>
+        <w:rPr>
+          <w:rFonts w:ascii="Verdana" w:hAnsi="Verdana"/>
+          <w:sz w:val="22"/>
+          <w:szCs w:val="22"/>
+        </w:rPr>
+        <w:t xml:space="preserve"> </w:t>
+      </w:r>
     </w:p>
     <w:p>
       <w:pPr>
-        <w:pStyle w:val="Prrafodelista"/>
+        <w:pStyle w:val="ListParagraph"/>
+        <w:spacing w:line="480" w:lineRule="auto"/>
+        <w:ind w:left="720"/>
+        <w:rPr>
+          <w:rFonts w:ascii="Verdana" w:hAnsi="Verdana"/>
+          <w:sz w:val="22"/>
+          <w:szCs w:val="22"/>
+        </w:rPr>
+      </w:pPr>
+      <w:r>
+        <w:rPr>
+          <w:rFonts w:ascii="Verdana" w:hAnsi="Verdana"/>
+          <w:sz w:val="22"/>
+          <w:szCs w:val="22"/>
+        </w:rPr>
+        <w:t>($50-39.</w:t>
+      </w:r>
+      <w:proofErr w:type="gramStart"/>
+      <w:r>
+        <w:rPr>
+          <w:rFonts w:ascii="Verdana" w:hAnsi="Verdana"/>
+          <w:sz w:val="22"/>
+          <w:szCs w:val="22"/>
+        </w:rPr>
+        <w:t>30)/</w:t>
+      </w:r>
+      <w:proofErr w:type="gramEnd"/>
+      <w:r>
+        <w:rPr>
+          <w:rFonts w:ascii="Verdana" w:hAnsi="Verdana"/>
+          <w:sz w:val="22"/>
+          <w:szCs w:val="22"/>
+        </w:rPr>
+        <w:t xml:space="preserve">39.30 = </w:t>
+      </w:r>
+      <w:r>
+        <w:rPr>
+          <w:rFonts w:ascii="Verdana" w:hAnsi="Verdana"/>
+          <w:b/>
+          <w:bCs/>
+          <w:sz w:val="22"/>
+          <w:szCs w:val="22"/>
+        </w:rPr>
+        <w:t>27.23%</w:t>
+      </w:r>
+      <w:r>
+        <w:rPr>
+          <w:rFonts w:ascii="Verdana" w:hAnsi="Verdana"/>
+          <w:sz w:val="22"/>
+          <w:szCs w:val="22"/>
+        </w:rPr>
+        <w:br/>
+      </w:r>
+      <w:r>
+        <w:rPr>
+          <w:rFonts w:ascii="Verdana" w:hAnsi="Verdana"/>
+          <w:sz w:val="22"/>
+          <w:szCs w:val="22"/>
+        </w:rPr>
+        <w:t>(</w:t>
+      </w:r>
+      <w:r>
+        <w:rPr>
+          <w:rFonts w:ascii="Verdana" w:hAnsi="Verdana"/>
+          <w:sz w:val="22"/>
+          <w:szCs w:val="22"/>
+        </w:rPr>
+        <w:t>$</w:t>
+      </w:r>
+      <w:r>
+        <w:rPr>
+          <w:rFonts w:ascii="Verdana" w:hAnsi="Verdana"/>
+          <w:color w:val="00B050"/>
+          <w:sz w:val="22"/>
+          <w:szCs w:val="22"/>
+        </w:rPr>
+        <w:t>10.7</w:t>
+      </w:r>
+      <w:r>
+        <w:rPr>
+          <w:rFonts w:ascii="Verdana" w:hAnsi="Verdana"/>
+          <w:sz w:val="22"/>
+          <w:szCs w:val="22"/>
+        </w:rPr>
+        <w:t xml:space="preserve">)/39.30 = </w:t>
+      </w:r>
+      <w:r>
+        <w:rPr>
+          <w:rFonts w:ascii="Verdana" w:hAnsi="Verdana"/>
+          <w:b/>
+          <w:bCs/>
+          <w:sz w:val="22"/>
+          <w:szCs w:val="22"/>
+        </w:rPr>
+        <w:t>27.23%</w:t>
+      </w:r>
+    </w:p>
+    <w:p>
+      <w:pPr>
+        <w:pStyle w:val="ListParagraph"/>
         <w:numPr>
           <w:ilvl w:val="0"/>
           <w:numId w:val="28"/>
@@ -198,12 +660,80 @@
           <w:sz w:val="22"/>
           <w:szCs w:val="22"/>
         </w:rPr>
-        <w:t xml:space="preserve">Calcular el valor en libros de las acciones, tomando en cuenta el patrimonio del banco al 31 de diciembre del 2005. </w:t>
+        <w:t>Calcular el valor en libros de las acciones, tomando en cuenta el patrimonio del banco al 31 de diciembre del 2005.</w:t>
+      </w:r>
+      <w:r>
+        <w:rPr>
+          <w:rFonts w:ascii="Verdana" w:hAnsi="Verdana"/>
+          <w:sz w:val="22"/>
+          <w:szCs w:val="22"/>
+        </w:rPr>
+        <w:br/>
+      </w:r>
+      <w:r>
+        <w:rPr>
+          <w:rFonts w:ascii="Verdana" w:hAnsi="Verdana"/>
+          <w:sz w:val="22"/>
+          <w:szCs w:val="22"/>
+        </w:rPr>
+        <w:t xml:space="preserve"> </w:t>
+      </w:r>
+      <w:r>
+        <w:rPr>
+          <w:rFonts w:ascii="Verdana" w:hAnsi="Verdana"/>
+          <w:sz w:val="22"/>
+          <w:szCs w:val="22"/>
+        </w:rPr>
+        <w:t xml:space="preserve">dic 2005 = </w:t>
+      </w:r>
+      <w:proofErr w:type="gramStart"/>
+      <w:r>
+        <w:rPr>
+          <w:rFonts w:ascii="Verdana" w:hAnsi="Verdana"/>
+          <w:b/>
+          <w:bCs/>
+          <w:sz w:val="22"/>
+          <w:szCs w:val="22"/>
+        </w:rPr>
+        <w:t>20.97</w:t>
+      </w:r>
+      <w:r>
+        <w:rPr>
+          <w:rFonts w:ascii="Verdana" w:hAnsi="Verdana"/>
+          <w:sz w:val="22"/>
+          <w:szCs w:val="22"/>
+        </w:rPr>
+        <w:t xml:space="preserve">  (</w:t>
+      </w:r>
+      <w:proofErr w:type="gramEnd"/>
+      <w:r>
+        <w:rPr>
+          <w:rFonts w:ascii="Verdana" w:hAnsi="Verdana"/>
+          <w:sz w:val="22"/>
+          <w:szCs w:val="22"/>
+        </w:rPr>
+        <w:t>700,758,000 / 33,423,</w:t>
+      </w:r>
+      <w:r>
+        <w:rPr>
+          <w:rFonts w:ascii="Verdana" w:hAnsi="Verdana"/>
+          <w:sz w:val="22"/>
+          <w:szCs w:val="22"/>
+        </w:rPr>
+        <w:t xml:space="preserve"> 848</w:t>
+      </w:r>
+      <w:r>
+        <w:rPr>
+          <w:rFonts w:ascii="Verdana" w:hAnsi="Verdana"/>
+          <w:sz w:val="22"/>
+          <w:szCs w:val="22"/>
+        </w:rPr>
+        <w:t>)</w:t>
       </w:r>
     </w:p>
     <w:p>
       <w:pPr>
-        <w:pStyle w:val="Prrafodelista"/>
+        <w:pStyle w:val="ListParagraph"/>
         <w:numPr>
           <w:ilvl w:val="0"/>
           <w:numId w:val="28"/>
@@ -257,10 +787,234 @@
         </w:rPr>
         <w:t>, incluyendo las proyecciones del año 2006.</w:t>
       </w:r>
+      <w:r>
+        <w:rPr>
+          <w:rFonts w:ascii="Verdana" w:hAnsi="Verdana"/>
+          <w:sz w:val="22"/>
+          <w:szCs w:val="22"/>
+        </w:rPr>
+        <w:br/>
+        <w:t>(min 44)</w:t>
+      </w:r>
+      <w:r>
+        <w:rPr>
+          <w:rFonts w:ascii="Verdana" w:hAnsi="Verdana"/>
+          <w:sz w:val="22"/>
+          <w:szCs w:val="22"/>
+        </w:rPr>
+        <w:br/>
+        <w:t>datos diciembre 2005</w:t>
+      </w:r>
     </w:p>
     <w:p>
       <w:pPr>
-        <w:pStyle w:val="Prrafodelista"/>
+        <w:pStyle w:val="ListParagraph"/>
+        <w:spacing w:line="480" w:lineRule="auto"/>
+        <w:ind w:left="720"/>
+        <w:rPr>
+          <w:rFonts w:ascii="Verdana" w:hAnsi="Verdana"/>
+          <w:sz w:val="22"/>
+          <w:szCs w:val="22"/>
+        </w:rPr>
+      </w:pPr>
+      <w:r>
+        <w:rPr>
+          <w:rFonts w:ascii="Verdana" w:hAnsi="Verdana"/>
+          <w:sz w:val="22"/>
+          <w:szCs w:val="22"/>
+        </w:rPr>
+        <w:t>(</w:t>
+      </w:r>
+      <w:proofErr w:type="spellStart"/>
+      <w:r>
+        <w:rPr>
+          <w:rFonts w:ascii="Verdana" w:hAnsi="Verdana"/>
+          <w:sz w:val="22"/>
+          <w:szCs w:val="22"/>
+        </w:rPr>
+        <w:t>DxA</w:t>
+      </w:r>
+      <w:proofErr w:type="spellEnd"/>
+      <w:r>
+        <w:rPr>
+          <w:rFonts w:ascii="Verdana" w:hAnsi="Verdana"/>
+          <w:sz w:val="22"/>
+          <w:szCs w:val="22"/>
+        </w:rPr>
+        <w:t xml:space="preserve"> – Dividiendo por Acción Anexo p. 14)</w:t>
+      </w:r>
+    </w:p>
+    <w:p>
+      <w:pPr>
+        <w:pStyle w:val="ListParagraph"/>
+        <w:spacing w:line="480" w:lineRule="auto"/>
+        <w:ind w:left="720"/>
+        <w:rPr>
+          <w:rFonts w:ascii="Verdana" w:hAnsi="Verdana"/>
+          <w:sz w:val="22"/>
+          <w:szCs w:val="22"/>
+        </w:rPr>
+      </w:pPr>
+      <w:r>
+        <w:rPr>
+          <w:rFonts w:ascii="Verdana" w:hAnsi="Verdana"/>
+          <w:sz w:val="22"/>
+          <w:szCs w:val="22"/>
+        </w:rPr>
+        <w:t xml:space="preserve">g = </w:t>
+      </w:r>
+      <w:proofErr w:type="gramStart"/>
+      <w:r>
+        <w:rPr>
+          <w:rFonts w:ascii="Verdana" w:hAnsi="Verdana"/>
+          <w:sz w:val="22"/>
+          <w:szCs w:val="22"/>
+        </w:rPr>
+        <w:t>0.6 ,</w:t>
+      </w:r>
+      <w:proofErr w:type="gramEnd"/>
+      <w:r>
+        <w:rPr>
+          <w:rFonts w:ascii="Verdana" w:hAnsi="Verdana"/>
+          <w:sz w:val="22"/>
+          <w:szCs w:val="22"/>
+        </w:rPr>
+        <w:t xml:space="preserve"> 0.72 , 0.72, 0.88, 0.88 = </w:t>
+      </w:r>
+      <w:r>
+        <w:rPr>
+          <w:rFonts w:ascii="Verdana" w:hAnsi="Verdana"/>
+          <w:sz w:val="22"/>
+          <w:szCs w:val="22"/>
+        </w:rPr>
+        <w:br/>
+        <w:t>(0.72 – 0.60)/0.60 = 20%)</w:t>
+      </w:r>
+    </w:p>
+    <w:p>
+      <w:pPr>
+        <w:pStyle w:val="ListParagraph"/>
+        <w:spacing w:line="480" w:lineRule="auto"/>
+        <w:ind w:left="720"/>
+        <w:rPr>
+          <w:rFonts w:ascii="Verdana" w:hAnsi="Verdana"/>
+          <w:sz w:val="22"/>
+          <w:szCs w:val="22"/>
+        </w:rPr>
+      </w:pPr>
+      <w:r>
+        <w:rPr>
+          <w:rFonts w:ascii="Verdana" w:hAnsi="Verdana"/>
+          <w:sz w:val="22"/>
+          <w:szCs w:val="22"/>
+        </w:rPr>
+        <w:t xml:space="preserve">(0.72 – </w:t>
+      </w:r>
+      <w:proofErr w:type="gramStart"/>
+      <w:r>
+        <w:rPr>
+          <w:rFonts w:ascii="Verdana" w:hAnsi="Verdana"/>
+          <w:sz w:val="22"/>
+          <w:szCs w:val="22"/>
+        </w:rPr>
+        <w:t>0.72)/</w:t>
+      </w:r>
+      <w:proofErr w:type="gramEnd"/>
+      <w:r>
+        <w:rPr>
+          <w:rFonts w:ascii="Verdana" w:hAnsi="Verdana"/>
+          <w:sz w:val="22"/>
+          <w:szCs w:val="22"/>
+        </w:rPr>
+        <w:t>0.72 = 0%)</w:t>
+      </w:r>
+    </w:p>
+    <w:p>
+      <w:pPr>
+        <w:pStyle w:val="ListParagraph"/>
+        <w:spacing w:line="480" w:lineRule="auto"/>
+        <w:ind w:left="720"/>
+        <w:rPr>
+          <w:rFonts w:ascii="Verdana" w:hAnsi="Verdana"/>
+          <w:sz w:val="22"/>
+          <w:szCs w:val="22"/>
+        </w:rPr>
+      </w:pPr>
+      <w:r>
+        <w:rPr>
+          <w:rFonts w:ascii="Verdana" w:hAnsi="Verdana"/>
+          <w:sz w:val="22"/>
+          <w:szCs w:val="22"/>
+        </w:rPr>
+        <w:t xml:space="preserve">(0.88 – </w:t>
+      </w:r>
+      <w:proofErr w:type="gramStart"/>
+      <w:r>
+        <w:rPr>
+          <w:rFonts w:ascii="Verdana" w:hAnsi="Verdana"/>
+          <w:sz w:val="22"/>
+          <w:szCs w:val="22"/>
+        </w:rPr>
+        <w:t>0.72)/</w:t>
+      </w:r>
+      <w:proofErr w:type="gramEnd"/>
+      <w:r>
+        <w:rPr>
+          <w:rFonts w:ascii="Verdana" w:hAnsi="Verdana"/>
+          <w:sz w:val="22"/>
+          <w:szCs w:val="22"/>
+        </w:rPr>
+        <w:t>0.72 = 22.22%)</w:t>
+      </w:r>
+      <w:r>
+        <w:rPr>
+          <w:rFonts w:ascii="Verdana" w:hAnsi="Verdana"/>
+          <w:sz w:val="22"/>
+          <w:szCs w:val="22"/>
+        </w:rPr>
+        <w:br/>
+      </w:r>
+      <w:r>
+        <w:rPr>
+          <w:rFonts w:ascii="Verdana" w:hAnsi="Verdana"/>
+          <w:sz w:val="22"/>
+          <w:szCs w:val="22"/>
+        </w:rPr>
+        <w:t>(0.88 – 0.88)/0.88 = 0%)</w:t>
+      </w:r>
+      <w:r>
+        <w:rPr>
+          <w:rFonts w:ascii="Verdana" w:hAnsi="Verdana"/>
+          <w:sz w:val="22"/>
+          <w:szCs w:val="22"/>
+        </w:rPr>
+        <w:br/>
+      </w:r>
+      <w:r>
+        <w:rPr>
+          <w:rFonts w:ascii="Verdana" w:hAnsi="Verdana"/>
+          <w:sz w:val="22"/>
+          <w:szCs w:val="22"/>
+        </w:rPr>
+        <w:lastRenderedPageBreak/>
+        <w:t>42.22/4 = 10.55% (Crecimiento aproximado considerando 2 años con crecimiento 0%, (20%+0%+22.22% +0%)</w:t>
+      </w:r>
+    </w:p>
+    <w:p>
+      <w:pPr>
+        <w:pStyle w:val="ListParagraph"/>
+        <w:spacing w:line="480" w:lineRule="auto"/>
+        <w:ind w:left="720"/>
+        <w:rPr>
+          <w:rFonts w:ascii="Verdana" w:hAnsi="Verdana"/>
+          <w:sz w:val="22"/>
+          <w:szCs w:val="22"/>
+        </w:rPr>
+      </w:pPr>
+    </w:p>
+    <w:p>
+      <w:pPr>
+        <w:pStyle w:val="ListParagraph"/>
         <w:numPr>
           <w:ilvl w:val="0"/>
           <w:numId w:val="28"/>
@@ -280,10 +1034,199 @@
         </w:rPr>
         <w:t xml:space="preserve">Con el dato obtenido en el inciso c) obtener la rentabilidad de las acciones del grupo BANISTMO. </w:t>
       </w:r>
+      <w:r>
+        <w:rPr>
+          <w:rFonts w:ascii="Verdana" w:hAnsi="Verdana"/>
+          <w:sz w:val="22"/>
+          <w:szCs w:val="22"/>
+        </w:rPr>
+        <w:br/>
+      </w:r>
+      <w:proofErr w:type="spellStart"/>
+      <w:r>
+        <w:rPr>
+          <w:rFonts w:ascii="Verdana" w:hAnsi="Verdana"/>
+          <w:sz w:val="22"/>
+          <w:szCs w:val="22"/>
+        </w:rPr>
+        <w:t>Rent</w:t>
+      </w:r>
+      <w:proofErr w:type="spellEnd"/>
+      <w:r>
+        <w:rPr>
+          <w:rFonts w:ascii="Verdana" w:hAnsi="Verdana"/>
+          <w:sz w:val="22"/>
+          <w:szCs w:val="22"/>
+        </w:rPr>
+        <w:t xml:space="preserve"> = D1 = 0.88 * (1.1055) = 0.9728 +</w:t>
+      </w:r>
+      <w:proofErr w:type="gramStart"/>
+      <w:r>
+        <w:rPr>
+          <w:rFonts w:ascii="Verdana" w:hAnsi="Verdana"/>
+          <w:sz w:val="22"/>
+          <w:szCs w:val="22"/>
+        </w:rPr>
+        <w:t>g  =</w:t>
+      </w:r>
+      <w:proofErr w:type="gramEnd"/>
+      <w:r>
+        <w:rPr>
+          <w:rFonts w:ascii="Verdana" w:hAnsi="Verdana"/>
+          <w:sz w:val="22"/>
+          <w:szCs w:val="22"/>
+        </w:rPr>
+        <w:t xml:space="preserve"> </w:t>
+      </w:r>
+      <w:r>
+        <w:rPr>
+          <w:rFonts w:ascii="Verdana" w:hAnsi="Verdana"/>
+          <w:b/>
+          <w:bCs/>
+          <w:sz w:val="22"/>
+          <w:szCs w:val="22"/>
+        </w:rPr>
+        <w:t>13.02%</w:t>
+      </w:r>
+      <w:r>
+        <w:rPr>
+          <w:rFonts w:ascii="Verdana" w:hAnsi="Verdana"/>
+          <w:b/>
+          <w:bCs/>
+          <w:sz w:val="22"/>
+          <w:szCs w:val="22"/>
+        </w:rPr>
+        <w:t xml:space="preserve"> </w:t>
+      </w:r>
+      <w:r>
+        <w:rPr>
+          <w:rFonts w:ascii="Verdana" w:hAnsi="Verdana"/>
+          <w:sz w:val="22"/>
+          <w:szCs w:val="22"/>
+        </w:rPr>
+        <w:t>(Junio 2006)</w:t>
+      </w:r>
+      <w:r>
+        <w:rPr>
+          <w:rFonts w:ascii="Verdana" w:hAnsi="Verdana"/>
+          <w:sz w:val="22"/>
+          <w:szCs w:val="22"/>
+        </w:rPr>
+        <w:br/>
+        <w:t xml:space="preserve"> </w:t>
+      </w:r>
+      <w:r>
+        <w:rPr>
+          <w:rFonts w:ascii="Verdana" w:hAnsi="Verdana"/>
+          <w:sz w:val="22"/>
+          <w:szCs w:val="22"/>
+        </w:rPr>
+        <w:tab/>
+      </w:r>
+      <w:r>
+        <w:rPr>
+          <w:rFonts w:ascii="Verdana" w:hAnsi="Verdana"/>
+          <w:sz w:val="22"/>
+          <w:szCs w:val="22"/>
+        </w:rPr>
+        <w:tab/>
+      </w:r>
+      <w:r>
+        <w:rPr>
+          <w:rFonts w:ascii="Verdana" w:hAnsi="Verdana"/>
+          <w:sz w:val="22"/>
+          <w:szCs w:val="22"/>
+        </w:rPr>
+        <w:tab/>
+      </w:r>
+      <w:r>
+        <w:rPr>
+          <w:rFonts w:ascii="Verdana" w:hAnsi="Verdana"/>
+          <w:sz w:val="22"/>
+          <w:szCs w:val="22"/>
+        </w:rPr>
+        <w:tab/>
+      </w:r>
+      <w:r>
+        <w:rPr>
+          <w:rFonts w:ascii="Verdana" w:hAnsi="Verdana"/>
+          <w:sz w:val="22"/>
+          <w:szCs w:val="22"/>
+        </w:rPr>
+        <w:t>(39.30)</w:t>
+      </w:r>
+      <w:r>
+        <w:rPr>
+          <w:rFonts w:ascii="Verdana" w:hAnsi="Verdana"/>
+          <w:sz w:val="22"/>
+          <w:szCs w:val="22"/>
+        </w:rPr>
+        <w:br/>
+      </w:r>
+      <w:proofErr w:type="spellStart"/>
+      <w:r>
+        <w:rPr>
+          <w:rFonts w:ascii="Verdana" w:hAnsi="Verdana"/>
+          <w:sz w:val="22"/>
+          <w:szCs w:val="22"/>
+        </w:rPr>
+        <w:t>Rent</w:t>
+      </w:r>
+      <w:proofErr w:type="spellEnd"/>
+      <w:r>
+        <w:rPr>
+          <w:rFonts w:ascii="Verdana" w:hAnsi="Verdana"/>
+          <w:sz w:val="22"/>
+          <w:szCs w:val="22"/>
+        </w:rPr>
+        <w:t xml:space="preserve"> (dic 2005)  = 0.88 + 10.55% = 13.46%</w:t>
+      </w:r>
+      <w:r>
+        <w:rPr>
+          <w:rFonts w:ascii="Verdana" w:hAnsi="Verdana"/>
+          <w:sz w:val="22"/>
+          <w:szCs w:val="22"/>
+        </w:rPr>
+        <w:br/>
+        <w:t xml:space="preserve"> </w:t>
+      </w:r>
+      <w:r>
+        <w:rPr>
+          <w:rFonts w:ascii="Verdana" w:hAnsi="Verdana"/>
+          <w:sz w:val="22"/>
+          <w:szCs w:val="22"/>
+        </w:rPr>
+        <w:tab/>
+      </w:r>
+      <w:r>
+        <w:rPr>
+          <w:rFonts w:ascii="Verdana" w:hAnsi="Verdana"/>
+          <w:sz w:val="22"/>
+          <w:szCs w:val="22"/>
+        </w:rPr>
+        <w:tab/>
+      </w:r>
+      <w:r>
+        <w:rPr>
+          <w:rFonts w:ascii="Verdana" w:hAnsi="Verdana"/>
+          <w:sz w:val="22"/>
+          <w:szCs w:val="22"/>
+        </w:rPr>
+        <w:tab/>
+      </w:r>
+      <w:r>
+        <w:rPr>
+          <w:rFonts w:ascii="Verdana" w:hAnsi="Verdana"/>
+          <w:sz w:val="22"/>
+          <w:szCs w:val="22"/>
+        </w:rPr>
+        <w:tab/>
+        <w:t>(30.20)</w:t>
+      </w:r>
     </w:p>
     <w:p>
       <w:pPr>
-        <w:pStyle w:val="Prrafodelista"/>
+        <w:pStyle w:val="ListParagraph"/>
         <w:spacing w:line="480" w:lineRule="auto"/>
         <w:ind w:left="720"/>
         <w:rPr>
@@ -318,7 +1261,422 @@
     </w:p>
     <w:p>
       <w:pPr>
-        <w:pStyle w:val="Prrafodelista"/>
+        <w:rPr>
+          <w:rFonts w:ascii="Calibri" w:eastAsia="Calibri" w:hAnsi="Calibri" w:cs="Calibri"/>
+          <w:color w:val="000000" w:themeColor="text1"/>
+          <w:sz w:val="28"/>
+          <w:szCs w:val="28"/>
+        </w:rPr>
+      </w:pPr>
+      <w:r>
+        <w:rPr>
+          <w:rFonts w:ascii="Calibri" w:eastAsia="Calibri" w:hAnsi="Calibri" w:cs="Calibri"/>
+          <w:color w:val="000000" w:themeColor="text1"/>
+          <w:sz w:val="28"/>
+          <w:szCs w:val="28"/>
+        </w:rPr>
+        <w:t xml:space="preserve">Puntos del Caso </w:t>
+      </w:r>
+      <w:proofErr w:type="spellStart"/>
+      <w:r>
+        <w:rPr>
+          <w:rFonts w:ascii="Calibri" w:eastAsia="Calibri" w:hAnsi="Calibri" w:cs="Calibri"/>
+          <w:color w:val="000000" w:themeColor="text1"/>
+          <w:sz w:val="28"/>
+          <w:szCs w:val="28"/>
+        </w:rPr>
+        <w:t>Banitsmo</w:t>
+      </w:r>
+      <w:proofErr w:type="spellEnd"/>
+      <w:r>
+        <w:rPr>
+          <w:rFonts w:ascii="Calibri" w:eastAsia="Calibri" w:hAnsi="Calibri" w:cs="Calibri"/>
+          <w:color w:val="000000" w:themeColor="text1"/>
+          <w:sz w:val="28"/>
+          <w:szCs w:val="28"/>
+        </w:rPr>
+        <w:t>:</w:t>
+      </w:r>
+    </w:p>
+    <w:p>
+      <w:pPr>
+        <w:rPr>
+          <w:rFonts w:ascii="Calibri" w:eastAsia="Calibri" w:hAnsi="Calibri" w:cs="Calibri"/>
+          <w:color w:val="000000" w:themeColor="text1"/>
+          <w:sz w:val="28"/>
+          <w:szCs w:val="28"/>
+        </w:rPr>
+      </w:pPr>
+    </w:p>
+    <w:p>
+      <w:pPr>
+        <w:pStyle w:val="ListParagraph"/>
+        <w:numPr>
+          <w:ilvl w:val="0"/>
+          <w:numId w:val="29"/>
+        </w:numPr>
+        <w:spacing w:after="160" w:line="259" w:lineRule="auto"/>
+        <w:contextualSpacing/>
+        <w:rPr>
+          <w:rFonts w:ascii="Calibri" w:eastAsia="Calibri" w:hAnsi="Calibri" w:cs="Calibri"/>
+          <w:color w:val="000000" w:themeColor="text1"/>
+          <w:sz w:val="28"/>
+          <w:szCs w:val="28"/>
+        </w:rPr>
+      </w:pPr>
+      <w:r>
+        <w:rPr>
+          <w:rFonts w:ascii="Calibri" w:eastAsia="Calibri" w:hAnsi="Calibri" w:cs="Calibri"/>
+          <w:color w:val="000000" w:themeColor="text1"/>
+          <w:sz w:val="28"/>
+          <w:szCs w:val="28"/>
+        </w:rPr>
+        <w:t xml:space="preserve">El propietario de 100,000 acciones del grupo </w:t>
+      </w:r>
+      <w:proofErr w:type="spellStart"/>
+      <w:r>
+        <w:rPr>
+          <w:rFonts w:ascii="Calibri" w:eastAsia="Calibri" w:hAnsi="Calibri" w:cs="Calibri"/>
+          <w:color w:val="000000" w:themeColor="text1"/>
+          <w:sz w:val="28"/>
+          <w:szCs w:val="28"/>
+        </w:rPr>
+        <w:t>Banitsmo</w:t>
+      </w:r>
+      <w:proofErr w:type="spellEnd"/>
+      <w:r>
+        <w:rPr>
+          <w:rFonts w:ascii="Calibri" w:eastAsia="Calibri" w:hAnsi="Calibri" w:cs="Calibri"/>
+          <w:color w:val="000000" w:themeColor="text1"/>
+          <w:sz w:val="28"/>
+          <w:szCs w:val="28"/>
+        </w:rPr>
+        <w:t xml:space="preserve">, el Dr. Rocha, debería de tomar la OPA. </w:t>
+      </w:r>
+      <w:r>
+        <w:rPr>
+          <w:rFonts w:ascii="Calibri" w:eastAsia="Calibri" w:hAnsi="Calibri" w:cs="Calibri"/>
+          <w:color w:val="000000" w:themeColor="text1"/>
+          <w:sz w:val="28"/>
+          <w:szCs w:val="28"/>
+        </w:rPr>
+        <w:br/>
+      </w:r>
+    </w:p>
+    <w:p>
+      <w:pPr>
+        <w:pStyle w:val="ListParagraph"/>
+        <w:numPr>
+          <w:ilvl w:val="0"/>
+          <w:numId w:val="29"/>
+        </w:numPr>
+        <w:spacing w:after="160" w:line="259" w:lineRule="auto"/>
+        <w:contextualSpacing/>
+        <w:rPr>
+          <w:rFonts w:ascii="Calibri" w:eastAsia="Calibri" w:hAnsi="Calibri" w:cs="Calibri"/>
+          <w:color w:val="000000" w:themeColor="text1"/>
+          <w:sz w:val="28"/>
+          <w:szCs w:val="28"/>
+        </w:rPr>
+      </w:pPr>
+      <w:r>
+        <w:rPr>
+          <w:rFonts w:ascii="Calibri" w:eastAsia="Calibri" w:hAnsi="Calibri" w:cs="Calibri"/>
+          <w:color w:val="000000" w:themeColor="text1"/>
+          <w:sz w:val="28"/>
+          <w:szCs w:val="28"/>
+        </w:rPr>
+        <w:t xml:space="preserve">HSBC toma la decisión de adquirir </w:t>
+      </w:r>
+      <w:proofErr w:type="spellStart"/>
+      <w:r>
+        <w:rPr>
+          <w:rFonts w:ascii="Calibri" w:eastAsia="Calibri" w:hAnsi="Calibri" w:cs="Calibri"/>
+          <w:color w:val="000000" w:themeColor="text1"/>
+          <w:sz w:val="28"/>
+          <w:szCs w:val="28"/>
+        </w:rPr>
+        <w:t>Banitsmo</w:t>
+      </w:r>
+      <w:proofErr w:type="spellEnd"/>
+      <w:r>
+        <w:rPr>
+          <w:rFonts w:ascii="Calibri" w:eastAsia="Calibri" w:hAnsi="Calibri" w:cs="Calibri"/>
+          <w:color w:val="000000" w:themeColor="text1"/>
+          <w:sz w:val="28"/>
+          <w:szCs w:val="28"/>
+        </w:rPr>
+        <w:t xml:space="preserve"> debido al costo de introducción a este mercado, costo </w:t>
+      </w:r>
+      <w:r>
+        <w:rPr>
+          <w:rFonts w:ascii="Calibri" w:eastAsia="Calibri" w:hAnsi="Calibri" w:cs="Calibri"/>
+          <w:color w:val="000000" w:themeColor="text1"/>
+          <w:sz w:val="28"/>
+          <w:szCs w:val="28"/>
+        </w:rPr>
+        <w:t xml:space="preserve">ya fue realizado por </w:t>
+      </w:r>
+      <w:proofErr w:type="spellStart"/>
+      <w:r>
+        <w:rPr>
+          <w:rFonts w:ascii="Calibri" w:eastAsia="Calibri" w:hAnsi="Calibri" w:cs="Calibri"/>
+          <w:color w:val="000000" w:themeColor="text1"/>
+          <w:sz w:val="28"/>
+          <w:szCs w:val="28"/>
+        </w:rPr>
+        <w:t>Banitsmo</w:t>
+      </w:r>
+      <w:proofErr w:type="spellEnd"/>
+      <w:r>
+        <w:rPr>
+          <w:rFonts w:ascii="Calibri" w:eastAsia="Calibri" w:hAnsi="Calibri" w:cs="Calibri"/>
+          <w:color w:val="000000" w:themeColor="text1"/>
+          <w:sz w:val="28"/>
+          <w:szCs w:val="28"/>
+        </w:rPr>
+        <w:t>, además de los costos legales para entrar al mercado.</w:t>
+      </w:r>
+      <w:r>
+        <w:rPr>
+          <w:rFonts w:ascii="Calibri" w:eastAsia="Calibri" w:hAnsi="Calibri" w:cs="Calibri"/>
+          <w:color w:val="000000" w:themeColor="text1"/>
+          <w:sz w:val="28"/>
+          <w:szCs w:val="28"/>
+        </w:rPr>
+        <w:br/>
+      </w:r>
+    </w:p>
+    <w:p>
+      <w:pPr>
+        <w:ind w:left="360"/>
+        <w:rPr>
+          <w:rFonts w:ascii="Calibri" w:eastAsia="Calibri" w:hAnsi="Calibri" w:cs="Calibri"/>
+          <w:color w:val="000000" w:themeColor="text1"/>
+          <w:sz w:val="28"/>
+          <w:szCs w:val="28"/>
+        </w:rPr>
+      </w:pPr>
+      <w:r>
+        <w:rPr>
+          <w:rFonts w:ascii="Calibri" w:eastAsia="Calibri" w:hAnsi="Calibri" w:cs="Calibri"/>
+          <w:color w:val="000000" w:themeColor="text1"/>
+          <w:sz w:val="28"/>
+          <w:szCs w:val="28"/>
+        </w:rPr>
+        <w:t xml:space="preserve">La proyección financiera descontada a VPN con una Tasa de Descuento de riesgo país y operativo, así como la tasa de retorno requerida por los accionistas. El precio determinante por acción es de US$ 52.63., </w:t>
+      </w:r>
+      <w:r>
+        <w:rPr>
+          <w:rFonts w:ascii="Calibri" w:eastAsia="Calibri" w:hAnsi="Calibri" w:cs="Calibri"/>
+          <w:color w:val="000000" w:themeColor="text1"/>
+          <w:sz w:val="28"/>
+          <w:szCs w:val="28"/>
+        </w:rPr>
+        <w:t xml:space="preserve">siendo una venta aproximada por </w:t>
+      </w:r>
+      <w:r>
+        <w:rPr>
+          <w:rFonts w:ascii="Calibri" w:eastAsia="Calibri" w:hAnsi="Calibri" w:cs="Calibri"/>
+          <w:color w:val="000000" w:themeColor="text1"/>
+          <w:sz w:val="28"/>
+          <w:szCs w:val="28"/>
+        </w:rPr>
+        <w:t>acci</w:t>
+      </w:r>
+      <w:r>
+        <w:rPr>
+          <w:rFonts w:ascii="Calibri" w:eastAsia="Calibri" w:hAnsi="Calibri" w:cs="Calibri"/>
+          <w:color w:val="000000" w:themeColor="text1"/>
+          <w:sz w:val="28"/>
+          <w:szCs w:val="28"/>
+        </w:rPr>
+        <w:t>ó</w:t>
+      </w:r>
+      <w:r>
+        <w:rPr>
+          <w:rFonts w:ascii="Calibri" w:eastAsia="Calibri" w:hAnsi="Calibri" w:cs="Calibri"/>
+          <w:color w:val="000000" w:themeColor="text1"/>
+          <w:sz w:val="28"/>
+          <w:szCs w:val="28"/>
+        </w:rPr>
+        <w:t xml:space="preserve">n por </w:t>
+      </w:r>
+      <w:r>
+        <w:rPr>
+          <w:rFonts w:ascii="Calibri" w:eastAsia="Calibri" w:hAnsi="Calibri" w:cs="Calibri"/>
+          <w:color w:val="000000" w:themeColor="text1"/>
+          <w:sz w:val="28"/>
+          <w:szCs w:val="28"/>
+        </w:rPr>
+        <w:t>~</w:t>
+      </w:r>
+      <w:r>
+        <w:rPr>
+          <w:rFonts w:ascii="Calibri" w:eastAsia="Calibri" w:hAnsi="Calibri" w:cs="Calibri"/>
+          <w:color w:val="000000" w:themeColor="text1"/>
+          <w:sz w:val="28"/>
+          <w:szCs w:val="28"/>
+        </w:rPr>
+        <w:t>US$</w:t>
+      </w:r>
+      <w:r>
+        <w:rPr>
+          <w:rFonts w:ascii="Calibri" w:eastAsia="Calibri" w:hAnsi="Calibri" w:cs="Calibri"/>
+          <w:color w:val="000000" w:themeColor="text1"/>
+          <w:sz w:val="28"/>
+          <w:szCs w:val="28"/>
+        </w:rPr>
+        <w:t>5</w:t>
+      </w:r>
+      <w:r>
+        <w:rPr>
+          <w:rFonts w:ascii="Calibri" w:eastAsia="Calibri" w:hAnsi="Calibri" w:cs="Calibri"/>
+          <w:color w:val="000000" w:themeColor="text1"/>
+          <w:sz w:val="28"/>
+          <w:szCs w:val="28"/>
+        </w:rPr>
+        <w:t>,</w:t>
+      </w:r>
+      <w:r>
+        <w:rPr>
+          <w:rFonts w:ascii="Calibri" w:eastAsia="Calibri" w:hAnsi="Calibri" w:cs="Calibri"/>
+          <w:color w:val="000000" w:themeColor="text1"/>
+          <w:sz w:val="28"/>
+          <w:szCs w:val="28"/>
+        </w:rPr>
+        <w:t>263</w:t>
+      </w:r>
+      <w:r>
+        <w:rPr>
+          <w:rFonts w:ascii="Calibri" w:eastAsia="Calibri" w:hAnsi="Calibri" w:cs="Calibri"/>
+          <w:color w:val="000000" w:themeColor="text1"/>
+          <w:sz w:val="28"/>
+          <w:szCs w:val="28"/>
+        </w:rPr>
+        <w:t>,000. P</w:t>
+      </w:r>
+      <w:r>
+        <w:rPr>
+          <w:rFonts w:ascii="Calibri" w:eastAsia="Calibri" w:hAnsi="Calibri" w:cs="Calibri"/>
+          <w:color w:val="000000" w:themeColor="text1"/>
+          <w:sz w:val="28"/>
+          <w:szCs w:val="28"/>
+        </w:rPr>
+        <w:t>or lo tanto, debe de aceptar la OPA de HSBC.</w:t>
+      </w:r>
+    </w:p>
+    <w:p>
+      <w:pPr>
+        <w:ind w:left="360"/>
+        <w:rPr>
+          <w:rFonts w:ascii="Calibri" w:eastAsia="Calibri" w:hAnsi="Calibri" w:cs="Calibri"/>
+          <w:b/>
+          <w:bCs/>
+          <w:color w:val="FF0000"/>
+          <w:sz w:val="28"/>
+          <w:szCs w:val="28"/>
+        </w:rPr>
+      </w:pPr>
+    </w:p>
+    <w:p>
+      <w:pPr>
+        <w:ind w:left="360"/>
+        <w:rPr>
+          <w:rFonts w:ascii="Calibri" w:eastAsia="Calibri" w:hAnsi="Calibri" w:cs="Calibri"/>
+          <w:b/>
+          <w:bCs/>
+          <w:color w:val="FF0000"/>
+          <w:sz w:val="28"/>
+          <w:szCs w:val="28"/>
+        </w:rPr>
+      </w:pPr>
+      <w:r>
+        <w:rPr>
+          <w:rFonts w:ascii="Calibri" w:eastAsia="Calibri" w:hAnsi="Calibri" w:cs="Calibri"/>
+          <w:b/>
+          <w:bCs/>
+          <w:color w:val="FF0000"/>
+          <w:sz w:val="28"/>
+          <w:szCs w:val="28"/>
+        </w:rPr>
+        <w:t xml:space="preserve">EL EJERCICIO LO REALICE CON EL TOTAL DE US$52.63, al enviar el ejercicio el día Sábado 14 de Mayo, pero en la grabación del caso (min 27) menciona que reduce los $2.63 del impuesto, </w:t>
+      </w:r>
+      <w:proofErr w:type="gramStart"/>
+      <w:r>
+        <w:rPr>
+          <w:rFonts w:ascii="Calibri" w:eastAsia="Calibri" w:hAnsi="Calibri" w:cs="Calibri"/>
+          <w:b/>
+          <w:bCs/>
+          <w:color w:val="FF0000"/>
+          <w:sz w:val="28"/>
+          <w:szCs w:val="28"/>
+        </w:rPr>
+        <w:t>por  lo</w:t>
+      </w:r>
+      <w:proofErr w:type="gramEnd"/>
+      <w:r>
+        <w:rPr>
+          <w:rFonts w:ascii="Calibri" w:eastAsia="Calibri" w:hAnsi="Calibri" w:cs="Calibri"/>
+          <w:b/>
+          <w:bCs/>
+          <w:color w:val="FF0000"/>
+          <w:sz w:val="28"/>
+          <w:szCs w:val="28"/>
+        </w:rPr>
+        <w:t xml:space="preserve"> tanto la venta de acciones quedaría en:</w:t>
+      </w:r>
+    </w:p>
+    <w:p>
+      <w:pPr>
+        <w:ind w:left="360"/>
+        <w:rPr>
+          <w:rFonts w:ascii="Calibri" w:eastAsia="Calibri" w:hAnsi="Calibri" w:cs="Calibri"/>
+          <w:color w:val="000000" w:themeColor="text1"/>
+          <w:sz w:val="28"/>
+          <w:szCs w:val="28"/>
+        </w:rPr>
+      </w:pPr>
+    </w:p>
+    <w:p>
+      <w:pPr>
+        <w:ind w:left="360"/>
+        <w:rPr>
+          <w:rFonts w:ascii="Calibri" w:eastAsia="Calibri" w:hAnsi="Calibri" w:cs="Calibri"/>
+          <w:b/>
+          <w:bCs/>
+          <w:color w:val="000000" w:themeColor="text1"/>
+          <w:sz w:val="28"/>
+          <w:szCs w:val="28"/>
+        </w:rPr>
+      </w:pPr>
+      <w:r>
+        <w:rPr>
+          <w:rFonts w:ascii="Calibri" w:eastAsia="Calibri" w:hAnsi="Calibri" w:cs="Calibri"/>
+          <w:b/>
+          <w:bCs/>
+          <w:color w:val="00B050"/>
+          <w:sz w:val="28"/>
+          <w:szCs w:val="28"/>
+        </w:rPr>
+        <w:lastRenderedPageBreak/>
+        <w:t>~US$5,000,000</w:t>
+      </w:r>
+      <w:r>
+        <w:rPr>
+          <w:rFonts w:ascii="Calibri" w:eastAsia="Calibri" w:hAnsi="Calibri" w:cs="Calibri"/>
+          <w:b/>
+          <w:bCs/>
+          <w:color w:val="000000" w:themeColor="text1"/>
+          <w:sz w:val="28"/>
+          <w:szCs w:val="28"/>
+        </w:rPr>
+        <w:br/>
+      </w:r>
+    </w:p>
+    <w:p>
+      <w:pPr>
+        <w:pStyle w:val="ListParagraph"/>
         <w:numPr>
           <w:ilvl w:val="0"/>
           <w:numId w:val="26"/>
@@ -326,7 +1684,7 @@
         <w:spacing w:after="200" w:line="480" w:lineRule="auto"/>
         <w:contextualSpacing/>
         <w:rPr>
-          <w:rFonts w:ascii="Verdana" w:hAnsi="Verdana"/>
+          <w:rFonts w:ascii="Verdana" w:eastAsiaTheme="minorHAnsi" w:hAnsi="Verdana" w:cstheme="minorBidi"/>
           <w:sz w:val="22"/>
           <w:szCs w:val="22"/>
         </w:rPr>
@@ -342,7 +1700,65 @@
     </w:p>
     <w:p>
       <w:pPr>
-        <w:pStyle w:val="Prrafodelista"/>
+        <w:pStyle w:val="ListParagraph"/>
+        <w:numPr>
+          <w:ilvl w:val="0"/>
+          <w:numId w:val="29"/>
+        </w:numPr>
+        <w:spacing w:after="160" w:line="259" w:lineRule="auto"/>
+        <w:contextualSpacing/>
+        <w:rPr>
+          <w:rFonts w:ascii="Calibri" w:eastAsia="Calibri" w:hAnsi="Calibri" w:cs="Calibri"/>
+          <w:color w:val="000000" w:themeColor="text1"/>
+          <w:sz w:val="28"/>
+          <w:szCs w:val="28"/>
+        </w:rPr>
+      </w:pPr>
+      <w:r>
+        <w:rPr>
+          <w:rFonts w:ascii="Calibri" w:eastAsia="Calibri" w:hAnsi="Calibri" w:cs="Calibri"/>
+          <w:color w:val="000000" w:themeColor="text1"/>
+          <w:sz w:val="28"/>
+          <w:szCs w:val="28"/>
+        </w:rPr>
+        <w:t>Beneficios de la venta</w:t>
+      </w:r>
+    </w:p>
+    <w:p>
+      <w:pPr>
+        <w:pStyle w:val="ListParagraph"/>
+        <w:rPr>
+          <w:rFonts w:ascii="Calibri" w:eastAsia="Calibri" w:hAnsi="Calibri" w:cs="Calibri"/>
+          <w:color w:val="000000" w:themeColor="text1"/>
+          <w:sz w:val="28"/>
+          <w:szCs w:val="28"/>
+        </w:rPr>
+      </w:pPr>
+      <w:r>
+        <w:rPr>
+          <w:rFonts w:ascii="Calibri" w:eastAsia="Calibri" w:hAnsi="Calibri" w:cs="Calibri"/>
+          <w:color w:val="000000" w:themeColor="text1"/>
+          <w:sz w:val="28"/>
+          <w:szCs w:val="28"/>
+        </w:rPr>
+        <w:br/>
+        <w:t>Al ser este un accionista minoritario le beneficia su posición de venta ya que el precio va a quedar cercano al precio ofrecido por la OPA.</w:t>
+      </w:r>
+    </w:p>
+    <w:p>
+      <w:pPr>
+        <w:pStyle w:val="ListParagraph"/>
+        <w:rPr>
+          <w:rFonts w:ascii="Calibri" w:eastAsia="Calibri" w:hAnsi="Calibri" w:cs="Calibri"/>
+          <w:color w:val="000000" w:themeColor="text1"/>
+          <w:sz w:val="28"/>
+          <w:szCs w:val="28"/>
+        </w:rPr>
+      </w:pPr>
+    </w:p>
+    <w:p>
+      <w:pPr>
+        <w:pStyle w:val="ListParagraph"/>
         <w:numPr>
           <w:ilvl w:val="0"/>
           <w:numId w:val="26"/>
@@ -351,7 +1767,7 @@
         <w:ind w:left="357" w:firstLine="0"/>
         <w:contextualSpacing/>
         <w:rPr>
-          <w:rFonts w:ascii="Verdana" w:hAnsi="Verdana"/>
+          <w:rFonts w:ascii="Verdana" w:eastAsiaTheme="minorHAnsi" w:hAnsi="Verdana" w:cstheme="minorBidi"/>
           <w:sz w:val="22"/>
           <w:szCs w:val="22"/>
         </w:rPr>
@@ -383,7 +1799,44 @@
     </w:p>
     <w:p>
       <w:pPr>
-        <w:pStyle w:val="Prrafodelista"/>
+        <w:pStyle w:val="ListParagraph"/>
+        <w:numPr>
+          <w:ilvl w:val="0"/>
+          <w:numId w:val="29"/>
+        </w:numPr>
+        <w:spacing w:after="160" w:line="259" w:lineRule="auto"/>
+        <w:contextualSpacing/>
+        <w:rPr>
+          <w:rFonts w:ascii="Calibri" w:eastAsia="Calibri" w:hAnsi="Calibri" w:cs="Calibri"/>
+          <w:color w:val="000000" w:themeColor="text1"/>
+          <w:sz w:val="28"/>
+          <w:szCs w:val="28"/>
+        </w:rPr>
+      </w:pPr>
+      <w:r>
+        <w:rPr>
+          <w:rFonts w:ascii="Calibri" w:eastAsia="Calibri" w:hAnsi="Calibri" w:cs="Calibri"/>
+          <w:color w:val="000000" w:themeColor="text1"/>
+          <w:sz w:val="28"/>
+          <w:szCs w:val="28"/>
+        </w:rPr>
+        <w:t>El octubre del 2006 es el mejor momento de venta ya que por la posición en que se encuentra el accionista actual, ya obtendrá beneficios de seguros de ventas por las acciones que ofrece la OPA.</w:t>
+      </w:r>
+    </w:p>
+    <w:p>
+      <w:pPr>
+        <w:pStyle w:val="ListParagraph"/>
+        <w:rPr>
+          <w:rFonts w:ascii="Calibri" w:eastAsia="Calibri" w:hAnsi="Calibri" w:cs="Calibri"/>
+          <w:color w:val="000000" w:themeColor="text1"/>
+          <w:sz w:val="28"/>
+          <w:szCs w:val="28"/>
+        </w:rPr>
+      </w:pPr>
+    </w:p>
+    <w:p>
+      <w:pPr>
+        <w:pStyle w:val="ListParagraph"/>
         <w:numPr>
           <w:ilvl w:val="0"/>
           <w:numId w:val="26"/>
@@ -392,23 +1845,211 @@
         <w:ind w:left="357" w:firstLine="0"/>
         <w:contextualSpacing/>
         <w:rPr>
-          <w:rFonts w:ascii="Verdana" w:hAnsi="Verdana"/>
-          <w:sz w:val="22"/>
-          <w:szCs w:val="22"/>
-        </w:rPr>
-      </w:pPr>
-      <w:r>
-        <w:rPr>
-          <w:rFonts w:ascii="Verdana" w:hAnsi="Verdana"/>
-          <w:sz w:val="22"/>
-          <w:szCs w:val="22"/>
-        </w:rPr>
-        <w:t>¿Debería mantenerse como accionista minoritario de Banistmo?</w:t>
+          <w:rFonts w:ascii="Verdana" w:eastAsiaTheme="minorHAnsi" w:hAnsi="Verdana" w:cstheme="minorBidi"/>
+          <w:sz w:val="22"/>
+          <w:szCs w:val="22"/>
+        </w:rPr>
+      </w:pPr>
+      <w:r>
+        <w:rPr>
+          <w:rFonts w:ascii="Verdana" w:hAnsi="Verdana"/>
+          <w:sz w:val="22"/>
+          <w:szCs w:val="22"/>
+        </w:rPr>
+        <w:t>¿Debería mantenerse como accionista minoritario de Banistmo</w:t>
+      </w:r>
+      <w:r>
+        <w:rPr>
+          <w:rFonts w:ascii="Verdana" w:hAnsi="Verdana"/>
+        </w:rPr>
+        <w:t>?</w:t>
       </w:r>
     </w:p>
     <w:p>
       <w:pPr>
-        <w:pStyle w:val="Prrafodelista"/>
+        <w:pStyle w:val="ListParagraph"/>
+        <w:numPr>
+          <w:ilvl w:val="0"/>
+          <w:numId w:val="29"/>
+        </w:numPr>
+        <w:spacing w:after="160" w:line="259" w:lineRule="auto"/>
+        <w:contextualSpacing/>
+        <w:rPr>
+          <w:rFonts w:ascii="Calibri" w:eastAsia="Calibri" w:hAnsi="Calibri" w:cs="Calibri"/>
+          <w:color w:val="000000" w:themeColor="text1"/>
+          <w:sz w:val="28"/>
+          <w:szCs w:val="28"/>
+        </w:rPr>
+      </w:pPr>
+      <w:r>
+        <w:rPr>
+          <w:rFonts w:ascii="Calibri" w:eastAsia="Calibri" w:hAnsi="Calibri" w:cs="Calibri"/>
+          <w:color w:val="000000" w:themeColor="text1"/>
+          <w:sz w:val="28"/>
+          <w:szCs w:val="28"/>
+        </w:rPr>
+        <w:t xml:space="preserve">De quedarse como accionista no necesariamente se quedará con las acciones, ya que las OPA puede ofrecerse sobre el 100% del capital social, y se incluye una cláusula de </w:t>
+      </w:r>
+      <w:proofErr w:type="spellStart"/>
+      <w:r>
+        <w:rPr>
+          <w:rFonts w:ascii="Calibri" w:eastAsia="Calibri" w:hAnsi="Calibri" w:cs="Calibri"/>
+          <w:color w:val="000000" w:themeColor="text1"/>
+          <w:sz w:val="28"/>
+          <w:szCs w:val="28"/>
+        </w:rPr>
+        <w:t>squeeze</w:t>
+      </w:r>
+      <w:proofErr w:type="spellEnd"/>
+      <w:r>
+        <w:rPr>
+          <w:rFonts w:ascii="Calibri" w:eastAsia="Calibri" w:hAnsi="Calibri" w:cs="Calibri"/>
+          <w:color w:val="000000" w:themeColor="text1"/>
+          <w:sz w:val="28"/>
+          <w:szCs w:val="28"/>
+        </w:rPr>
+        <w:t xml:space="preserve"> </w:t>
+      </w:r>
+      <w:proofErr w:type="spellStart"/>
+      <w:r>
+        <w:rPr>
+          <w:rFonts w:ascii="Calibri" w:eastAsia="Calibri" w:hAnsi="Calibri" w:cs="Calibri"/>
+          <w:color w:val="000000" w:themeColor="text1"/>
+          <w:sz w:val="28"/>
+          <w:szCs w:val="28"/>
+        </w:rPr>
+        <w:t>out</w:t>
+      </w:r>
+      <w:proofErr w:type="spellEnd"/>
+      <w:r>
+        <w:rPr>
+          <w:rFonts w:ascii="Calibri" w:eastAsia="Calibri" w:hAnsi="Calibri" w:cs="Calibri"/>
+          <w:color w:val="000000" w:themeColor="text1"/>
+          <w:sz w:val="28"/>
+          <w:szCs w:val="28"/>
+        </w:rPr>
+        <w:t xml:space="preserve"> o </w:t>
+      </w:r>
+      <w:proofErr w:type="spellStart"/>
+      <w:r>
+        <w:rPr>
+          <w:rFonts w:ascii="Calibri" w:eastAsia="Calibri" w:hAnsi="Calibri" w:cs="Calibri"/>
+          <w:color w:val="000000" w:themeColor="text1"/>
+          <w:sz w:val="28"/>
+          <w:szCs w:val="28"/>
+        </w:rPr>
+        <w:t>sell</w:t>
+      </w:r>
+      <w:proofErr w:type="spellEnd"/>
+      <w:r>
+        <w:rPr>
+          <w:rFonts w:ascii="Calibri" w:eastAsia="Calibri" w:hAnsi="Calibri" w:cs="Calibri"/>
+          <w:color w:val="000000" w:themeColor="text1"/>
+          <w:sz w:val="28"/>
+          <w:szCs w:val="28"/>
+        </w:rPr>
+        <w:t xml:space="preserve"> </w:t>
+      </w:r>
+      <w:proofErr w:type="spellStart"/>
+      <w:r>
+        <w:rPr>
+          <w:rFonts w:ascii="Calibri" w:eastAsia="Calibri" w:hAnsi="Calibri" w:cs="Calibri"/>
+          <w:color w:val="000000" w:themeColor="text1"/>
+          <w:sz w:val="28"/>
+          <w:szCs w:val="28"/>
+        </w:rPr>
+        <w:t>out</w:t>
+      </w:r>
+      <w:proofErr w:type="spellEnd"/>
+      <w:r>
+        <w:rPr>
+          <w:rFonts w:ascii="Calibri" w:eastAsia="Calibri" w:hAnsi="Calibri" w:cs="Calibri"/>
+          <w:color w:val="000000" w:themeColor="text1"/>
+          <w:sz w:val="28"/>
+          <w:szCs w:val="28"/>
+        </w:rPr>
+        <w:t>, que podrían obligar a vender forzosamente las acciones, en este caso caen los costes de la oferta y el riesgo se traslada al accionista minoritario.</w:t>
+      </w:r>
+      <w:r>
+        <w:rPr>
+          <w:rFonts w:ascii="Calibri" w:eastAsia="Calibri" w:hAnsi="Calibri" w:cs="Calibri"/>
+          <w:color w:val="000000" w:themeColor="text1"/>
+          <w:sz w:val="28"/>
+          <w:szCs w:val="28"/>
+        </w:rPr>
+        <w:br/>
+      </w:r>
+    </w:p>
+    <w:p>
+      <w:pPr>
+        <w:pStyle w:val="ListParagraph"/>
+        <w:numPr>
+          <w:ilvl w:val="0"/>
+          <w:numId w:val="26"/>
+        </w:numPr>
+        <w:spacing w:after="200" w:line="480" w:lineRule="auto"/>
+        <w:contextualSpacing/>
+        <w:rPr>
+          <w:rFonts w:ascii="Verdana" w:hAnsi="Verdana"/>
+          <w:sz w:val="22"/>
+          <w:szCs w:val="22"/>
+        </w:rPr>
+      </w:pPr>
+      <w:r>
+        <w:rPr>
+          <w:rFonts w:ascii="Verdana" w:hAnsi="Verdana"/>
+          <w:sz w:val="22"/>
+          <w:szCs w:val="22"/>
+        </w:rPr>
+        <w:t>¿Cuáles son los beneficios de vender? (Presentar propuesta numérica de rentabilidad)</w:t>
+      </w:r>
+    </w:p>
+    <w:p>
+      <w:pPr>
+        <w:pStyle w:val="ListParagraph"/>
+        <w:numPr>
+          <w:ilvl w:val="0"/>
+          <w:numId w:val="29"/>
+        </w:numPr>
+        <w:spacing w:after="160" w:line="259" w:lineRule="auto"/>
+        <w:contextualSpacing/>
+        <w:rPr>
+          <w:rFonts w:ascii="Calibri" w:eastAsia="Calibri" w:hAnsi="Calibri" w:cs="Calibri"/>
+          <w:color w:val="000000" w:themeColor="text1"/>
+          <w:sz w:val="28"/>
+          <w:szCs w:val="28"/>
+        </w:rPr>
+      </w:pPr>
+      <w:r>
+        <w:rPr>
+          <w:rFonts w:ascii="Calibri" w:eastAsia="Calibri" w:hAnsi="Calibri" w:cs="Calibri"/>
+          <w:color w:val="000000" w:themeColor="text1"/>
+          <w:sz w:val="28"/>
+          <w:szCs w:val="28"/>
+        </w:rPr>
+        <w:t>Es favorable que Banistmo será adquirido por un conglomerado como HSBC</w:t>
+      </w:r>
+      <w:r>
+        <w:rPr>
+          <w:rFonts w:ascii="Calibri" w:eastAsia="Calibri" w:hAnsi="Calibri" w:cs="Calibri"/>
+          <w:color w:val="000000" w:themeColor="text1"/>
+          <w:sz w:val="28"/>
+          <w:szCs w:val="28"/>
+        </w:rPr>
+        <w:t xml:space="preserve"> y estaría recibiendo un precio por acción más alto que el mercado.</w:t>
+      </w:r>
+      <w:r>
+        <w:rPr>
+          <w:rFonts w:ascii="Verdana" w:hAnsi="Verdana"/>
+          <w:sz w:val="22"/>
+          <w:szCs w:val="22"/>
+        </w:rPr>
+        <w:br/>
+      </w:r>
+    </w:p>
+    <w:p>
+      <w:pPr>
+        <w:pStyle w:val="ListParagraph"/>
         <w:numPr>
           <w:ilvl w:val="0"/>
           <w:numId w:val="26"/>
@@ -428,42 +2069,44 @@
           <w:sz w:val="22"/>
           <w:szCs w:val="22"/>
         </w:rPr>
-        <w:t>¿Cuáles son los beneficios de vender? (Presentar propuesta numérica de rentabilidad)</w:t>
+        <w:t>¿Cuáles son los riesgos de quedarse y no aceptar la oferta?</w:t>
       </w:r>
     </w:p>
     <w:p>
       <w:pPr>
-        <w:pStyle w:val="Prrafodelista"/>
+        <w:pStyle w:val="ListParagraph"/>
         <w:numPr>
           <w:ilvl w:val="0"/>
-          <w:numId w:val="26"/>
+          <w:numId w:val="29"/>
         </w:numPr>
         <w:spacing w:after="200" w:line="480" w:lineRule="auto"/>
-        <w:ind w:left="357" w:firstLine="0"/>
+        <w:ind w:left="357"/>
         <w:contextualSpacing/>
-        <w:rPr>
-          <w:rFonts w:ascii="Verdana" w:hAnsi="Verdana"/>
-          <w:sz w:val="22"/>
-          <w:szCs w:val="22"/>
-        </w:rPr>
-      </w:pPr>
-      <w:r>
-        <w:rPr>
-          <w:rFonts w:ascii="Verdana" w:hAnsi="Verdana"/>
-          <w:sz w:val="22"/>
-          <w:szCs w:val="22"/>
-        </w:rPr>
-        <w:t>¿Cuáles son los riesgos de quedarse y no aceptar la oferta?</w:t>
-      </w:r>
-    </w:p>
-    <w:p>
-      <w:pPr>
         <w:jc w:val="center"/>
         <w:rPr>
           <w:rFonts w:ascii="Arial" w:hAnsi="Arial" w:cs="Arial"/>
           <w:lang w:val="es-ES_tradnl"/>
         </w:rPr>
       </w:pPr>
+      <w:r>
+        <w:rPr>
+          <w:rFonts w:ascii="Calibri" w:eastAsia="Calibri" w:hAnsi="Calibri" w:cs="Calibri"/>
+          <w:color w:val="000000" w:themeColor="text1"/>
+          <w:sz w:val="28"/>
+          <w:szCs w:val="28"/>
+        </w:rPr>
+        <w:t xml:space="preserve">El riesgo principal es que el precio de las acciones baje después de que HSBC adquiera Banistmo. En este momento la posición favorable de </w:t>
+      </w:r>
+      <w:r>
+        <w:rPr>
+          <w:rFonts w:ascii="Calibri" w:eastAsia="Calibri" w:hAnsi="Calibri" w:cs="Calibri"/>
+          <w:color w:val="000000" w:themeColor="text1"/>
+          <w:sz w:val="28"/>
+          <w:szCs w:val="28"/>
+        </w:rPr>
+        <w:lastRenderedPageBreak/>
+        <w:t>Banistmo le permite tener un mejor precio por acción en el momento que estamos considerando.</w:t>
+      </w:r>
       <w:r>
         <w:rPr>
           <w:rFonts w:ascii="Verdana" w:hAnsi="Verdana" w:cs="Arial"/>
@@ -568,44 +2211,8 @@
         </w:rPr>
       </w:pPr>
     </w:p>
-    <w:p>
-      <w:pPr>
-        <w:jc w:val="both"/>
-        <w:rPr>
-          <w:rFonts w:ascii="Arial" w:hAnsi="Arial" w:cs="Arial"/>
-          <w:sz w:val="16"/>
-          <w:szCs w:val="16"/>
-          <w:lang w:val="es-ES_tradnl"/>
-        </w:rPr>
-      </w:pPr>
-      <w:proofErr w:type="spellStart"/>
-      <w:r>
-        <w:rPr>
-          <w:rFonts w:ascii="Arial" w:hAnsi="Arial" w:cs="Arial"/>
-          <w:sz w:val="16"/>
-          <w:szCs w:val="16"/>
-          <w:lang w:val="es-ES_tradnl"/>
-        </w:rPr>
-        <w:t>Fya</w:t>
-      </w:r>
-      <w:proofErr w:type="spellEnd"/>
-      <w:r>
-        <w:rPr>
-          <w:rFonts w:ascii="Arial" w:hAnsi="Arial" w:cs="Arial"/>
-          <w:sz w:val="16"/>
-          <w:szCs w:val="16"/>
-          <w:lang w:val="es-ES_tradnl"/>
-        </w:rPr>
-        <w:t>/2020</w:t>
-      </w:r>
-    </w:p>
     <w:sectPr>
-      <w:headerReference w:type="even" r:id="rId8"/>
-      <w:headerReference w:type="default" r:id="rId9"/>
-      <w:footerReference w:type="even" r:id="rId10"/>
-      <w:footerReference w:type="default" r:id="rId11"/>
-      <w:headerReference w:type="first" r:id="rId12"/>
-      <w:footerReference w:type="first" r:id="rId13"/>
+      <w:headerReference w:type="default" r:id="rId8"/>
       <w:pgSz w:w="11906" w:h="16838"/>
       <w:pgMar w:top="1417" w:right="1701" w:bottom="1417" w:left="1701" w:header="708" w:footer="708" w:gutter="0"/>
       <w:cols w:space="708"/>
@@ -616,7 +2223,7 @@
 </file>
 
 <file path=word/endnotes.xml><?xml version="1.0" encoding="utf-8"?>
-<w:endnotes xmlns:wpc="http://schemas.microsoft.com/office/word/2010/wordprocessingCanvas" xmlns:cx="http://schemas.microsoft.com/office/drawing/2014/chartex" xmlns:cx1="http://schemas.microsoft.com/office/drawing/2015/9/8/chartex" xmlns:cx2="http://schemas.microsoft.com/office/drawing/2015/10/21/chartex" xmlns:cx3="http://schemas.microsoft.com/office/drawing/2016/5/9/chartex" xmlns:cx4="http://schemas.microsoft.com/office/drawing/2016/5/10/chartex" xmlns:cx5="http://schemas.microsoft.com/office/drawing/2016/5/11/chartex" xmlns:cx6="http://schemas.microsoft.com/office/drawing/2016/5/12/chartex" xmlns:cx7="http://schemas.microsoft.com/office/drawing/2016/5/13/chartex" xmlns:cx8="http://schemas.microsoft.com/office/drawing/2016/5/14/chartex" xmlns:mc="http://schemas.openxmlformats.org/markup-compatibility/2006" xmlns:aink="http://schemas.microsoft.com/office/drawing/2016/ink" xmlns:am3d="http://schemas.microsoft.com/office/drawing/2017/model3d" xmlns:o="urn:schemas-microsoft-com:office:office" xmlns:r="http://schemas.openxmlformats.org/officeDocument/2006/relationships" xmlns:m="http://schemas.openxmlformats.org/officeDocument/2006/math" xmlns:v="urn:schemas-microsoft-com:vml" xmlns:wp14="http://schemas.microsoft.com/office/word/2010/wordprocessingDrawing" xmlns:wp="http://schemas.openxmlformats.org/drawingml/2006/wordprocessingDrawing" xmlns:w10="urn:schemas-microsoft-com:office:word" xmlns:w="http://schemas.openxmlformats.org/wordprocessingml/2006/main" xmlns:w14="http://schemas.microsoft.com/office/word/2010/wordml" xmlns:w15="http://schemas.microsoft.com/office/word/2012/wordml" xmlns:w16cex="http://schemas.microsoft.com/office/word/2018/wordml/cex" xmlns:w16cid="http://schemas.microsoft.com/office/word/2016/wordml/cid" xmlns:w16="http://schemas.microsoft.com/office/word/2018/wordml" xmlns:w16sdtdh="http://schemas.microsoft.com/office/word/2020/wordml/sdtdatahash" xmlns:w16se="http://schemas.microsoft.com/office/word/2015/wordml/symex" xmlns:wpg="http://schemas.microsoft.com/office/word/2010/wordprocessingGroup" xmlns:wpi="http://schemas.microsoft.com/office/word/2010/wordprocessingInk" xmlns:wne="http://schemas.microsoft.com/office/word/2006/wordml" xmlns:wps="http://schemas.microsoft.com/office/word/2010/wordprocessingShape" mc:Ignorable="w14 w15 w16se w16cid w16 w16cex w16sdtdh wp14">
+<w:endnotes xmlns:wpc="http://schemas.microsoft.com/office/word/2010/wordprocessingCanvas" xmlns:cx="http://schemas.microsoft.com/office/drawing/2014/chartex" xmlns:cx1="http://schemas.microsoft.com/office/drawing/2015/9/8/chartex" xmlns:cx2="http://schemas.microsoft.com/office/drawing/2015/10/21/chartex" xmlns:cx3="http://schemas.microsoft.com/office/drawing/2016/5/9/chartex" xmlns:cx4="http://schemas.microsoft.com/office/drawing/2016/5/10/chartex" xmlns:cx5="http://schemas.microsoft.com/office/drawing/2016/5/11/chartex" xmlns:cx6="http://schemas.microsoft.com/office/drawing/2016/5/12/chartex" xmlns:cx7="http://schemas.microsoft.com/office/drawing/2016/5/13/chartex" xmlns:cx8="http://schemas.microsoft.com/office/drawing/2016/5/14/chartex" xmlns:mc="http://schemas.openxmlformats.org/markup-compatibility/2006" xmlns:aink="http://schemas.microsoft.com/office/drawing/2016/ink" xmlns:am3d="http://schemas.microsoft.com/office/drawing/2017/model3d" xmlns:o="urn:schemas-microsoft-com:office:office" xmlns:oel="http://schemas.microsoft.com/office/2019/extlst" xmlns:r="http://schemas.openxmlformats.org/officeDocument/2006/relationships" xmlns:m="http://schemas.openxmlformats.org/officeDocument/2006/math" xmlns:v="urn:schemas-microsoft-com:vml" xmlns:wp14="http://schemas.microsoft.com/office/word/2010/wordprocessingDrawing" xmlns:wp="http://schemas.openxmlformats.org/drawingml/2006/wordprocessingDrawing" xmlns:w10="urn:schemas-microsoft-com:office:word" xmlns:w="http://schemas.openxmlformats.org/wordprocessingml/2006/main" xmlns:w14="http://schemas.microsoft.com/office/word/2010/wordml" xmlns:w15="http://schemas.microsoft.com/office/word/2012/wordml" xmlns:w16cex="http://schemas.microsoft.com/office/word/2018/wordml/cex" xmlns:w16cid="http://schemas.microsoft.com/office/word/2016/wordml/cid" xmlns:w16="http://schemas.microsoft.com/office/word/2018/wordml" xmlns:w16sdtdh="http://schemas.microsoft.com/office/word/2020/wordml/sdtdatahash" xmlns:w16se="http://schemas.microsoft.com/office/word/2015/wordml/symex" xmlns:wpg="http://schemas.microsoft.com/office/word/2010/wordprocessingGroup" xmlns:wpi="http://schemas.microsoft.com/office/word/2010/wordprocessingInk" xmlns:wne="http://schemas.microsoft.com/office/word/2006/wordml" xmlns:wps="http://schemas.microsoft.com/office/word/2010/wordprocessingShape" mc:Ignorable="w14 w15 w16se w16cid w16 w16cex w16sdtdh wp14">
   <w:endnote w:type="separator" w:id="-1">
     <w:p>
       <w:r>
@@ -634,38 +2241,8 @@
 </w:endnotes>
 </file>
 
-<file path=word/footer1.xml><?xml version="1.0" encoding="utf-8"?>
-<w:ftr xmlns:wpc="http://schemas.microsoft.com/office/word/2010/wordprocessingCanvas" xmlns:cx="http://schemas.microsoft.com/office/drawing/2014/chartex" xmlns:cx1="http://schemas.microsoft.com/office/drawing/2015/9/8/chartex" xmlns:cx2="http://schemas.microsoft.com/office/drawing/2015/10/21/chartex" xmlns:cx3="http://schemas.microsoft.com/office/drawing/2016/5/9/chartex" xmlns:cx4="http://schemas.microsoft.com/office/drawing/2016/5/10/chartex" xmlns:cx5="http://schemas.microsoft.com/office/drawing/2016/5/11/chartex" xmlns:cx6="http://schemas.microsoft.com/office/drawing/2016/5/12/chartex" xmlns:cx7="http://schemas.microsoft.com/office/drawing/2016/5/13/chartex" xmlns:cx8="http://schemas.microsoft.com/office/drawing/2016/5/14/chartex" xmlns:mc="http://schemas.openxmlformats.org/markup-compatibility/2006" xmlns:aink="http://schemas.microsoft.com/office/drawing/2016/ink" xmlns:am3d="http://schemas.microsoft.com/office/drawing/2017/model3d" xmlns:o="urn:schemas-microsoft-com:office:office" xmlns:r="http://schemas.openxmlformats.org/officeDocument/2006/relationships" xmlns:m="http://schemas.openxmlformats.org/officeDocument/2006/math" xmlns:v="urn:schemas-microsoft-com:vml" xmlns:wp14="http://schemas.microsoft.com/office/word/2010/wordprocessingDrawing" xmlns:wp="http://schemas.openxmlformats.org/drawingml/2006/wordprocessingDrawing" xmlns:w10="urn:schemas-microsoft-com:office:word" xmlns:w="http://schemas.openxmlformats.org/wordprocessingml/2006/main" xmlns:w14="http://schemas.microsoft.com/office/word/2010/wordml" xmlns:w15="http://schemas.microsoft.com/office/word/2012/wordml" xmlns:w16cex="http://schemas.microsoft.com/office/word/2018/wordml/cex" xmlns:w16cid="http://schemas.microsoft.com/office/word/2016/wordml/cid" xmlns:w16="http://schemas.microsoft.com/office/word/2018/wordml" xmlns:w16sdtdh="http://schemas.microsoft.com/office/word/2020/wordml/sdtdatahash" xmlns:w16se="http://schemas.microsoft.com/office/word/2015/wordml/symex" xmlns:wpg="http://schemas.microsoft.com/office/word/2010/wordprocessingGroup" xmlns:wpi="http://schemas.microsoft.com/office/word/2010/wordprocessingInk" xmlns:wne="http://schemas.microsoft.com/office/word/2006/wordml" xmlns:wps="http://schemas.microsoft.com/office/word/2010/wordprocessingShape" mc:Ignorable="w14 w15 w16se w16cid w16 w16cex w16sdtdh wp14">
-  <w:p>
-    <w:pPr>
-      <w:pStyle w:val="Piedepgina"/>
-    </w:pPr>
-  </w:p>
-</w:ftr>
-</file>
-
-<file path=word/footer2.xml><?xml version="1.0" encoding="utf-8"?>
-<w:ftr xmlns:wpc="http://schemas.microsoft.com/office/word/2010/wordprocessingCanvas" xmlns:cx="http://schemas.microsoft.com/office/drawing/2014/chartex" xmlns:cx1="http://schemas.microsoft.com/office/drawing/2015/9/8/chartex" xmlns:cx2="http://schemas.microsoft.com/office/drawing/2015/10/21/chartex" xmlns:cx3="http://schemas.microsoft.com/office/drawing/2016/5/9/chartex" xmlns:cx4="http://schemas.microsoft.com/office/drawing/2016/5/10/chartex" xmlns:cx5="http://schemas.microsoft.com/office/drawing/2016/5/11/chartex" xmlns:cx6="http://schemas.microsoft.com/office/drawing/2016/5/12/chartex" xmlns:cx7="http://schemas.microsoft.com/office/drawing/2016/5/13/chartex" xmlns:cx8="http://schemas.microsoft.com/office/drawing/2016/5/14/chartex" xmlns:mc="http://schemas.openxmlformats.org/markup-compatibility/2006" xmlns:aink="http://schemas.microsoft.com/office/drawing/2016/ink" xmlns:am3d="http://schemas.microsoft.com/office/drawing/2017/model3d" xmlns:o="urn:schemas-microsoft-com:office:office" xmlns:r="http://schemas.openxmlformats.org/officeDocument/2006/relationships" xmlns:m="http://schemas.openxmlformats.org/officeDocument/2006/math" xmlns:v="urn:schemas-microsoft-com:vml" xmlns:wp14="http://schemas.microsoft.com/office/word/2010/wordprocessingDrawing" xmlns:wp="http://schemas.openxmlformats.org/drawingml/2006/wordprocessingDrawing" xmlns:w10="urn:schemas-microsoft-com:office:word" xmlns:w="http://schemas.openxmlformats.org/wordprocessingml/2006/main" xmlns:w14="http://schemas.microsoft.com/office/word/2010/wordml" xmlns:w15="http://schemas.microsoft.com/office/word/2012/wordml" xmlns:w16cex="http://schemas.microsoft.com/office/word/2018/wordml/cex" xmlns:w16cid="http://schemas.microsoft.com/office/word/2016/wordml/cid" xmlns:w16="http://schemas.microsoft.com/office/word/2018/wordml" xmlns:w16sdtdh="http://schemas.microsoft.com/office/word/2020/wordml/sdtdatahash" xmlns:w16se="http://schemas.microsoft.com/office/word/2015/wordml/symex" xmlns:wpg="http://schemas.microsoft.com/office/word/2010/wordprocessingGroup" xmlns:wpi="http://schemas.microsoft.com/office/word/2010/wordprocessingInk" xmlns:wne="http://schemas.microsoft.com/office/word/2006/wordml" xmlns:wps="http://schemas.microsoft.com/office/word/2010/wordprocessingShape" mc:Ignorable="w14 w15 w16se w16cid w16 w16cex w16sdtdh wp14">
-  <w:p>
-    <w:pPr>
-      <w:pStyle w:val="Piedepgina"/>
-    </w:pPr>
-  </w:p>
-</w:ftr>
-</file>
-
-<file path=word/footer3.xml><?xml version="1.0" encoding="utf-8"?>
-<w:ftr xmlns:wpc="http://schemas.microsoft.com/office/word/2010/wordprocessingCanvas" xmlns:cx="http://schemas.microsoft.com/office/drawing/2014/chartex" xmlns:cx1="http://schemas.microsoft.com/office/drawing/2015/9/8/chartex" xmlns:cx2="http://schemas.microsoft.com/office/drawing/2015/10/21/chartex" xmlns:cx3="http://schemas.microsoft.com/office/drawing/2016/5/9/chartex" xmlns:cx4="http://schemas.microsoft.com/office/drawing/2016/5/10/chartex" xmlns:cx5="http://schemas.microsoft.com/office/drawing/2016/5/11/chartex" xmlns:cx6="http://schemas.microsoft.com/office/drawing/2016/5/12/chartex" xmlns:cx7="http://schemas.microsoft.com/office/drawing/2016/5/13/chartex" xmlns:cx8="http://schemas.microsoft.com/office/drawing/2016/5/14/chartex" xmlns:mc="http://schemas.openxmlformats.org/markup-compatibility/2006" xmlns:aink="http://schemas.microsoft.com/office/drawing/2016/ink" xmlns:am3d="http://schemas.microsoft.com/office/drawing/2017/model3d" xmlns:o="urn:schemas-microsoft-com:office:office" xmlns:r="http://schemas.openxmlformats.org/officeDocument/2006/relationships" xmlns:m="http://schemas.openxmlformats.org/officeDocument/2006/math" xmlns:v="urn:schemas-microsoft-com:vml" xmlns:wp14="http://schemas.microsoft.com/office/word/2010/wordprocessingDrawing" xmlns:wp="http://schemas.openxmlformats.org/drawingml/2006/wordprocessingDrawing" xmlns:w10="urn:schemas-microsoft-com:office:word" xmlns:w="http://schemas.openxmlformats.org/wordprocessingml/2006/main" xmlns:w14="http://schemas.microsoft.com/office/word/2010/wordml" xmlns:w15="http://schemas.microsoft.com/office/word/2012/wordml" xmlns:w16cex="http://schemas.microsoft.com/office/word/2018/wordml/cex" xmlns:w16cid="http://schemas.microsoft.com/office/word/2016/wordml/cid" xmlns:w16="http://schemas.microsoft.com/office/word/2018/wordml" xmlns:w16sdtdh="http://schemas.microsoft.com/office/word/2020/wordml/sdtdatahash" xmlns:w16se="http://schemas.microsoft.com/office/word/2015/wordml/symex" xmlns:wpg="http://schemas.microsoft.com/office/word/2010/wordprocessingGroup" xmlns:wpi="http://schemas.microsoft.com/office/word/2010/wordprocessingInk" xmlns:wne="http://schemas.microsoft.com/office/word/2006/wordml" xmlns:wps="http://schemas.microsoft.com/office/word/2010/wordprocessingShape" mc:Ignorable="w14 w15 w16se w16cid w16 w16cex w16sdtdh wp14">
-  <w:p>
-    <w:pPr>
-      <w:pStyle w:val="Piedepgina"/>
-    </w:pPr>
-  </w:p>
-</w:ftr>
-</file>
-
 <file path=word/footnotes.xml><?xml version="1.0" encoding="utf-8"?>
-<w:footnotes xmlns:wpc="http://schemas.microsoft.com/office/word/2010/wordprocessingCanvas" xmlns:cx="http://schemas.microsoft.com/office/drawing/2014/chartex" xmlns:cx1="http://schemas.microsoft.com/office/drawing/2015/9/8/chartex" xmlns:cx2="http://schemas.microsoft.com/office/drawing/2015/10/21/chartex" xmlns:cx3="http://schemas.microsoft.com/office/drawing/2016/5/9/chartex" xmlns:cx4="http://schemas.microsoft.com/office/drawing/2016/5/10/chartex" xmlns:cx5="http://schemas.microsoft.com/office/drawing/2016/5/11/chartex" xmlns:cx6="http://schemas.microsoft.com/office/drawing/2016/5/12/chartex" xmlns:cx7="http://schemas.microsoft.com/office/drawing/2016/5/13/chartex" xmlns:cx8="http://schemas.microsoft.com/office/drawing/2016/5/14/chartex" xmlns:mc="http://schemas.openxmlformats.org/markup-compatibility/2006" xmlns:aink="http://schemas.microsoft.com/office/drawing/2016/ink" xmlns:am3d="http://schemas.microsoft.com/office/drawing/2017/model3d" xmlns:o="urn:schemas-microsoft-com:office:office" xmlns:r="http://schemas.openxmlformats.org/officeDocument/2006/relationships" xmlns:m="http://schemas.openxmlformats.org/officeDocument/2006/math" xmlns:v="urn:schemas-microsoft-com:vml" xmlns:wp14="http://schemas.microsoft.com/office/word/2010/wordprocessingDrawing" xmlns:wp="http://schemas.openxmlformats.org/drawingml/2006/wordprocessingDrawing" xmlns:w10="urn:schemas-microsoft-com:office:word" xmlns:w="http://schemas.openxmlformats.org/wordprocessingml/2006/main" xmlns:w14="http://schemas.microsoft.com/office/word/2010/wordml" xmlns:w15="http://schemas.microsoft.com/office/word/2012/wordml" xmlns:w16cex="http://schemas.microsoft.com/office/word/2018/wordml/cex" xmlns:w16cid="http://schemas.microsoft.com/office/word/2016/wordml/cid" xmlns:w16="http://schemas.microsoft.com/office/word/2018/wordml" xmlns:w16sdtdh="http://schemas.microsoft.com/office/word/2020/wordml/sdtdatahash" xmlns:w16se="http://schemas.microsoft.com/office/word/2015/wordml/symex" xmlns:wpg="http://schemas.microsoft.com/office/word/2010/wordprocessingGroup" xmlns:wpi="http://schemas.microsoft.com/office/word/2010/wordprocessingInk" xmlns:wne="http://schemas.microsoft.com/office/word/2006/wordml" xmlns:wps="http://schemas.microsoft.com/office/word/2010/wordprocessingShape" mc:Ignorable="w14 w15 w16se w16cid w16 w16cex w16sdtdh wp14">
+<w:footnotes xmlns:wpc="http://schemas.microsoft.com/office/word/2010/wordprocessingCanvas" xmlns:cx="http://schemas.microsoft.com/office/drawing/2014/chartex" xmlns:cx1="http://schemas.microsoft.com/office/drawing/2015/9/8/chartex" xmlns:cx2="http://schemas.microsoft.com/office/drawing/2015/10/21/chartex" xmlns:cx3="http://schemas.microsoft.com/office/drawing/2016/5/9/chartex" xmlns:cx4="http://schemas.microsoft.com/office/drawing/2016/5/10/chartex" xmlns:cx5="http://schemas.microsoft.com/office/drawing/2016/5/11/chartex" xmlns:cx6="http://schemas.microsoft.com/office/drawing/2016/5/12/chartex" xmlns:cx7="http://schemas.microsoft.com/office/drawing/2016/5/13/chartex" xmlns:cx8="http://schemas.microsoft.com/office/drawing/2016/5/14/chartex" xmlns:mc="http://schemas.openxmlformats.org/markup-compatibility/2006" xmlns:aink="http://schemas.microsoft.com/office/drawing/2016/ink" xmlns:am3d="http://schemas.microsoft.com/office/drawing/2017/model3d" xmlns:o="urn:schemas-microsoft-com:office:office" xmlns:oel="http://schemas.microsoft.com/office/2019/extlst" xmlns:r="http://schemas.openxmlformats.org/officeDocument/2006/relationships" xmlns:m="http://schemas.openxmlformats.org/officeDocument/2006/math" xmlns:v="urn:schemas-microsoft-com:vml" xmlns:wp14="http://schemas.microsoft.com/office/word/2010/wordprocessingDrawing" xmlns:wp="http://schemas.openxmlformats.org/drawingml/2006/wordprocessingDrawing" xmlns:w10="urn:schemas-microsoft-com:office:word" xmlns:w="http://schemas.openxmlformats.org/wordprocessingml/2006/main" xmlns:w14="http://schemas.microsoft.com/office/word/2010/wordml" xmlns:w15="http://schemas.microsoft.com/office/word/2012/wordml" xmlns:w16cex="http://schemas.microsoft.com/office/word/2018/wordml/cex" xmlns:w16cid="http://schemas.microsoft.com/office/word/2016/wordml/cid" xmlns:w16="http://schemas.microsoft.com/office/word/2018/wordml" xmlns:w16sdtdh="http://schemas.microsoft.com/office/word/2020/wordml/sdtdatahash" xmlns:w16se="http://schemas.microsoft.com/office/word/2015/wordml/symex" xmlns:wpg="http://schemas.microsoft.com/office/word/2010/wordprocessingGroup" xmlns:wpi="http://schemas.microsoft.com/office/word/2010/wordprocessingInk" xmlns:wne="http://schemas.microsoft.com/office/word/2006/wordml" xmlns:wps="http://schemas.microsoft.com/office/word/2010/wordprocessingShape" mc:Ignorable="w14 w15 w16se w16cid w16 w16cex w16sdtdh wp14">
   <w:footnote w:type="separator" w:id="-1">
     <w:p>
       <w:r>
@@ -684,20 +2261,10 @@
 </file>
 
 <file path=word/header1.xml><?xml version="1.0" encoding="utf-8"?>
-<w:hdr xmlns:wpc="http://schemas.microsoft.com/office/word/2010/wordprocessingCanvas" xmlns:cx="http://schemas.microsoft.com/office/drawing/2014/chartex" xmlns:cx1="http://schemas.microsoft.com/office/drawing/2015/9/8/chartex" xmlns:cx2="http://schemas.microsoft.com/office/drawing/2015/10/21/chartex" xmlns:cx3="http://schemas.microsoft.com/office/drawing/2016/5/9/chartex" xmlns:cx4="http://schemas.microsoft.com/office/drawing/2016/5/10/chartex" xmlns:cx5="http://schemas.microsoft.com/office/drawing/2016/5/11/chartex" xmlns:cx6="http://schemas.microsoft.com/office/drawing/2016/5/12/chartex" xmlns:cx7="http://schemas.microsoft.com/office/drawing/2016/5/13/chartex" xmlns:cx8="http://schemas.microsoft.com/office/drawing/2016/5/14/chartex" xmlns:mc="http://schemas.openxmlformats.org/markup-compatibility/2006" xmlns:aink="http://schemas.microsoft.com/office/drawing/2016/ink" xmlns:am3d="http://schemas.microsoft.com/office/drawing/2017/model3d" xmlns:o="urn:schemas-microsoft-com:office:office" xmlns:r="http://schemas.openxmlformats.org/officeDocument/2006/relationships" xmlns:m="http://schemas.openxmlformats.org/officeDocument/2006/math" xmlns:v="urn:schemas-microsoft-com:vml" xmlns:wp14="http://schemas.microsoft.com/office/word/2010/wordprocessingDrawing" xmlns:wp="http://schemas.openxmlformats.org/drawingml/2006/wordprocessingDrawing" xmlns:w10="urn:schemas-microsoft-com:office:word" xmlns:w="http://schemas.openxmlformats.org/wordprocessingml/2006/main" xmlns:w14="http://schemas.microsoft.com/office/word/2010/wordml" xmlns:w15="http://schemas.microsoft.com/office/word/2012/wordml" xmlns:w16cex="http://schemas.microsoft.com/office/word/2018/wordml/cex" xmlns:w16cid="http://schemas.microsoft.com/office/word/2016/wordml/cid" xmlns:w16="http://schemas.microsoft.com/office/word/2018/wordml" xmlns:w16sdtdh="http://schemas.microsoft.com/office/word/2020/wordml/sdtdatahash" xmlns:w16se="http://schemas.microsoft.com/office/word/2015/wordml/symex" xmlns:wpg="http://schemas.microsoft.com/office/word/2010/wordprocessingGroup" xmlns:wpi="http://schemas.microsoft.com/office/word/2010/wordprocessingInk" xmlns:wne="http://schemas.microsoft.com/office/word/2006/wordml" xmlns:wps="http://schemas.microsoft.com/office/word/2010/wordprocessingShape" mc:Ignorable="w14 w15 w16se w16cid w16 w16cex w16sdtdh wp14">
+<w:hdr xmlns:wpc="http://schemas.microsoft.com/office/word/2010/wordprocessingCanvas" xmlns:cx="http://schemas.microsoft.com/office/drawing/2014/chartex" xmlns:cx1="http://schemas.microsoft.com/office/drawing/2015/9/8/chartex" xmlns:cx2="http://schemas.microsoft.com/office/drawing/2015/10/21/chartex" xmlns:cx3="http://schemas.microsoft.com/office/drawing/2016/5/9/chartex" xmlns:cx4="http://schemas.microsoft.com/office/drawing/2016/5/10/chartex" xmlns:cx5="http://schemas.microsoft.com/office/drawing/2016/5/11/chartex" xmlns:cx6="http://schemas.microsoft.com/office/drawing/2016/5/12/chartex" xmlns:cx7="http://schemas.microsoft.com/office/drawing/2016/5/13/chartex" xmlns:cx8="http://schemas.microsoft.com/office/drawing/2016/5/14/chartex" xmlns:mc="http://schemas.openxmlformats.org/markup-compatibility/2006" xmlns:aink="http://schemas.microsoft.com/office/drawing/2016/ink" xmlns:am3d="http://schemas.microsoft.com/office/drawing/2017/model3d" xmlns:o="urn:schemas-microsoft-com:office:office" xmlns:oel="http://schemas.microsoft.com/office/2019/extlst" xmlns:r="http://schemas.openxmlformats.org/officeDocument/2006/relationships" xmlns:m="http://schemas.openxmlformats.org/officeDocument/2006/math" xmlns:v="urn:schemas-microsoft-com:vml" xmlns:wp14="http://schemas.microsoft.com/office/word/2010/wordprocessingDrawing" xmlns:wp="http://schemas.openxmlformats.org/drawingml/2006/wordprocessingDrawing" xmlns:w10="urn:schemas-microsoft-com:office:word" xmlns:w="http://schemas.openxmlformats.org/wordprocessingml/2006/main" xmlns:w14="http://schemas.microsoft.com/office/word/2010/wordml" xmlns:w15="http://schemas.microsoft.com/office/word/2012/wordml" xmlns:w16cex="http://schemas.microsoft.com/office/word/2018/wordml/cex" xmlns:w16cid="http://schemas.microsoft.com/office/word/2016/wordml/cid" xmlns:w16="http://schemas.microsoft.com/office/word/2018/wordml" xmlns:w16sdtdh="http://schemas.microsoft.com/office/word/2020/wordml/sdtdatahash" xmlns:w16se="http://schemas.microsoft.com/office/word/2015/wordml/symex" xmlns:wpg="http://schemas.microsoft.com/office/word/2010/wordprocessingGroup" xmlns:wpi="http://schemas.microsoft.com/office/word/2010/wordprocessingInk" xmlns:wne="http://schemas.microsoft.com/office/word/2006/wordml" xmlns:wps="http://schemas.microsoft.com/office/word/2010/wordprocessingShape" mc:Ignorable="w14 w15 w16se w16cid w16 w16cex w16sdtdh wp14">
   <w:p>
     <w:pPr>
-      <w:pStyle w:val="Encabezado"/>
-    </w:pPr>
-  </w:p>
-</w:hdr>
-</file>
-
-<file path=word/header2.xml><?xml version="1.0" encoding="utf-8"?>
-<w:hdr xmlns:wpc="http://schemas.microsoft.com/office/word/2010/wordprocessingCanvas" xmlns:cx="http://schemas.microsoft.com/office/drawing/2014/chartex" xmlns:cx1="http://schemas.microsoft.com/office/drawing/2015/9/8/chartex" xmlns:cx2="http://schemas.microsoft.com/office/drawing/2015/10/21/chartex" xmlns:cx3="http://schemas.microsoft.com/office/drawing/2016/5/9/chartex" xmlns:cx4="http://schemas.microsoft.com/office/drawing/2016/5/10/chartex" xmlns:cx5="http://schemas.microsoft.com/office/drawing/2016/5/11/chartex" xmlns:cx6="http://schemas.microsoft.com/office/drawing/2016/5/12/chartex" xmlns:cx7="http://schemas.microsoft.com/office/drawing/2016/5/13/chartex" xmlns:cx8="http://schemas.microsoft.com/office/drawing/2016/5/14/chartex" xmlns:mc="http://schemas.openxmlformats.org/markup-compatibility/2006" xmlns:aink="http://schemas.microsoft.com/office/drawing/2016/ink" xmlns:am3d="http://schemas.microsoft.com/office/drawing/2017/model3d" xmlns:o="urn:schemas-microsoft-com:office:office" xmlns:r="http://schemas.openxmlformats.org/officeDocument/2006/relationships" xmlns:m="http://schemas.openxmlformats.org/officeDocument/2006/math" xmlns:v="urn:schemas-microsoft-com:vml" xmlns:wp14="http://schemas.microsoft.com/office/word/2010/wordprocessingDrawing" xmlns:wp="http://schemas.openxmlformats.org/drawingml/2006/wordprocessingDrawing" xmlns:w10="urn:schemas-microsoft-com:office:word" xmlns:w="http://schemas.openxmlformats.org/wordprocessingml/2006/main" xmlns:w14="http://schemas.microsoft.com/office/word/2010/wordml" xmlns:w15="http://schemas.microsoft.com/office/word/2012/wordml" xmlns:w16cex="http://schemas.microsoft.com/office/word/2018/wordml/cex" xmlns:w16cid="http://schemas.microsoft.com/office/word/2016/wordml/cid" xmlns:w16="http://schemas.microsoft.com/office/word/2018/wordml" xmlns:w16sdtdh="http://schemas.microsoft.com/office/word/2020/wordml/sdtdatahash" xmlns:w16se="http://schemas.microsoft.com/office/word/2015/wordml/symex" xmlns:wpg="http://schemas.microsoft.com/office/word/2010/wordprocessingGroup" xmlns:wpi="http://schemas.microsoft.com/office/word/2010/wordprocessingInk" xmlns:wne="http://schemas.microsoft.com/office/word/2006/wordml" xmlns:wps="http://schemas.microsoft.com/office/word/2010/wordprocessingShape" mc:Ignorable="w14 w15 w16se w16cid w16 w16cex w16sdtdh wp14">
-  <w:p>
-    <w:pPr>
-      <w:pStyle w:val="Encabezado"/>
+      <w:pStyle w:val="Header"/>
     </w:pPr>
     <w:r>
       <w:rPr>
@@ -757,18 +2324,8 @@
 </w:hdr>
 </file>
 
-<file path=word/header3.xml><?xml version="1.0" encoding="utf-8"?>
-<w:hdr xmlns:wpc="http://schemas.microsoft.com/office/word/2010/wordprocessingCanvas" xmlns:cx="http://schemas.microsoft.com/office/drawing/2014/chartex" xmlns:cx1="http://schemas.microsoft.com/office/drawing/2015/9/8/chartex" xmlns:cx2="http://schemas.microsoft.com/office/drawing/2015/10/21/chartex" xmlns:cx3="http://schemas.microsoft.com/office/drawing/2016/5/9/chartex" xmlns:cx4="http://schemas.microsoft.com/office/drawing/2016/5/10/chartex" xmlns:cx5="http://schemas.microsoft.com/office/drawing/2016/5/11/chartex" xmlns:cx6="http://schemas.microsoft.com/office/drawing/2016/5/12/chartex" xmlns:cx7="http://schemas.microsoft.com/office/drawing/2016/5/13/chartex" xmlns:cx8="http://schemas.microsoft.com/office/drawing/2016/5/14/chartex" xmlns:mc="http://schemas.openxmlformats.org/markup-compatibility/2006" xmlns:aink="http://schemas.microsoft.com/office/drawing/2016/ink" xmlns:am3d="http://schemas.microsoft.com/office/drawing/2017/model3d" xmlns:o="urn:schemas-microsoft-com:office:office" xmlns:r="http://schemas.openxmlformats.org/officeDocument/2006/relationships" xmlns:m="http://schemas.openxmlformats.org/officeDocument/2006/math" xmlns:v="urn:schemas-microsoft-com:vml" xmlns:wp14="http://schemas.microsoft.com/office/word/2010/wordprocessingDrawing" xmlns:wp="http://schemas.openxmlformats.org/drawingml/2006/wordprocessingDrawing" xmlns:w10="urn:schemas-microsoft-com:office:word" xmlns:w="http://schemas.openxmlformats.org/wordprocessingml/2006/main" xmlns:w14="http://schemas.microsoft.com/office/word/2010/wordml" xmlns:w15="http://schemas.microsoft.com/office/word/2012/wordml" xmlns:w16cex="http://schemas.microsoft.com/office/word/2018/wordml/cex" xmlns:w16cid="http://schemas.microsoft.com/office/word/2016/wordml/cid" xmlns:w16="http://schemas.microsoft.com/office/word/2018/wordml" xmlns:w16sdtdh="http://schemas.microsoft.com/office/word/2020/wordml/sdtdatahash" xmlns:w16se="http://schemas.microsoft.com/office/word/2015/wordml/symex" xmlns:wpg="http://schemas.microsoft.com/office/word/2010/wordprocessingGroup" xmlns:wpi="http://schemas.microsoft.com/office/word/2010/wordprocessingInk" xmlns:wne="http://schemas.microsoft.com/office/word/2006/wordml" xmlns:wps="http://schemas.microsoft.com/office/word/2010/wordprocessingShape" mc:Ignorable="w14 w15 w16se w16cid w16 w16cex w16sdtdh wp14">
-  <w:p>
-    <w:pPr>
-      <w:pStyle w:val="Encabezado"/>
-    </w:pPr>
-  </w:p>
-</w:hdr>
-</file>
-
 <file path=word/numbering.xml><?xml version="1.0" encoding="utf-8"?>
-<w:numbering xmlns:wpc="http://schemas.microsoft.com/office/word/2010/wordprocessingCanvas" xmlns:cx="http://schemas.microsoft.com/office/drawing/2014/chartex" xmlns:cx1="http://schemas.microsoft.com/office/drawing/2015/9/8/chartex" xmlns:cx2="http://schemas.microsoft.com/office/drawing/2015/10/21/chartex" xmlns:cx3="http://schemas.microsoft.com/office/drawing/2016/5/9/chartex" xmlns:cx4="http://schemas.microsoft.com/office/drawing/2016/5/10/chartex" xmlns:cx5="http://schemas.microsoft.com/office/drawing/2016/5/11/chartex" xmlns:cx6="http://schemas.microsoft.com/office/drawing/2016/5/12/chartex" xmlns:cx7="http://schemas.microsoft.com/office/drawing/2016/5/13/chartex" xmlns:cx8="http://schemas.microsoft.com/office/drawing/2016/5/14/chartex" xmlns:mc="http://schemas.openxmlformats.org/markup-compatibility/2006" xmlns:aink="http://schemas.microsoft.com/office/drawing/2016/ink" xmlns:am3d="http://schemas.microsoft.com/office/drawing/2017/model3d" xmlns:o="urn:schemas-microsoft-com:office:office" xmlns:r="http://schemas.openxmlformats.org/officeDocument/2006/relationships" xmlns:m="http://schemas.openxmlformats.org/officeDocument/2006/math" xmlns:v="urn:schemas-microsoft-com:vml" xmlns:wp14="http://schemas.microsoft.com/office/word/2010/wordprocessingDrawing" xmlns:wp="http://schemas.openxmlformats.org/drawingml/2006/wordprocessingDrawing" xmlns:w10="urn:schemas-microsoft-com:office:word" xmlns:w="http://schemas.openxmlformats.org/wordprocessingml/2006/main" xmlns:w14="http://schemas.microsoft.com/office/word/2010/wordml" xmlns:w15="http://schemas.microsoft.com/office/word/2012/wordml" xmlns:w16cex="http://schemas.microsoft.com/office/word/2018/wordml/cex" xmlns:w16cid="http://schemas.microsoft.com/office/word/2016/wordml/cid" xmlns:w16="http://schemas.microsoft.com/office/word/2018/wordml" xmlns:w16sdtdh="http://schemas.microsoft.com/office/word/2020/wordml/sdtdatahash" xmlns:w16se="http://schemas.microsoft.com/office/word/2015/wordml/symex" xmlns:wpg="http://schemas.microsoft.com/office/word/2010/wordprocessingGroup" xmlns:wpi="http://schemas.microsoft.com/office/word/2010/wordprocessingInk" xmlns:wne="http://schemas.microsoft.com/office/word/2006/wordml" xmlns:wps="http://schemas.microsoft.com/office/word/2010/wordprocessingShape" mc:Ignorable="w14 w15 w16se w16cid w16 w16cex w16sdtdh wp14">
+<w:numbering xmlns:wpc="http://schemas.microsoft.com/office/word/2010/wordprocessingCanvas" xmlns:cx="http://schemas.microsoft.com/office/drawing/2014/chartex" xmlns:cx1="http://schemas.microsoft.com/office/drawing/2015/9/8/chartex" xmlns:cx2="http://schemas.microsoft.com/office/drawing/2015/10/21/chartex" xmlns:cx3="http://schemas.microsoft.com/office/drawing/2016/5/9/chartex" xmlns:cx4="http://schemas.microsoft.com/office/drawing/2016/5/10/chartex" xmlns:cx5="http://schemas.microsoft.com/office/drawing/2016/5/11/chartex" xmlns:cx6="http://schemas.microsoft.com/office/drawing/2016/5/12/chartex" xmlns:cx7="http://schemas.microsoft.com/office/drawing/2016/5/13/chartex" xmlns:cx8="http://schemas.microsoft.com/office/drawing/2016/5/14/chartex" xmlns:mc="http://schemas.openxmlformats.org/markup-compatibility/2006" xmlns:aink="http://schemas.microsoft.com/office/drawing/2016/ink" xmlns:am3d="http://schemas.microsoft.com/office/drawing/2017/model3d" xmlns:o="urn:schemas-microsoft-com:office:office" xmlns:oel="http://schemas.microsoft.com/office/2019/extlst" xmlns:r="http://schemas.openxmlformats.org/officeDocument/2006/relationships" xmlns:m="http://schemas.openxmlformats.org/officeDocument/2006/math" xmlns:v="urn:schemas-microsoft-com:vml" xmlns:wp14="http://schemas.microsoft.com/office/word/2010/wordprocessingDrawing" xmlns:wp="http://schemas.openxmlformats.org/drawingml/2006/wordprocessingDrawing" xmlns:w10="urn:schemas-microsoft-com:office:word" xmlns:w="http://schemas.openxmlformats.org/wordprocessingml/2006/main" xmlns:w14="http://schemas.microsoft.com/office/word/2010/wordml" xmlns:w15="http://schemas.microsoft.com/office/word/2012/wordml" xmlns:w16cex="http://schemas.microsoft.com/office/word/2018/wordml/cex" xmlns:w16cid="http://schemas.microsoft.com/office/word/2016/wordml/cid" xmlns:w16="http://schemas.microsoft.com/office/word/2018/wordml" xmlns:w16sdtdh="http://schemas.microsoft.com/office/word/2020/wordml/sdtdatahash" xmlns:w16se="http://schemas.microsoft.com/office/word/2015/wordml/symex" xmlns:wpg="http://schemas.microsoft.com/office/word/2010/wordprocessingGroup" xmlns:wpi="http://schemas.microsoft.com/office/word/2010/wordprocessingInk" xmlns:wne="http://schemas.microsoft.com/office/word/2006/wordml" xmlns:wps="http://schemas.microsoft.com/office/word/2010/wordprocessingShape" mc:Ignorable="w14 w15 w16se w16cid w16 w16cex w16sdtdh wp14">
   <w:abstractNum w:abstractNumId="0" w15:restartNumberingAfterBreak="0">
     <w:nsid w:val="01386A45"/>
     <w:multiLevelType w:val="hybridMultilevel"/>
@@ -2626,6 +4183,118 @@
     </w:lvl>
   </w:abstractNum>
   <w:abstractNum w:abstractNumId="19" w15:restartNumberingAfterBreak="0">
+    <w:nsid w:val="3FF97C59"/>
+    <w:multiLevelType w:val="hybridMultilevel"/>
+    <w:tmpl w:val="C19AA6F4"/>
+    <w:lvl w:ilvl="0" w:tplc="13DE9C54">
+      <w:numFmt w:val="bullet"/>
+      <w:lvlText w:val=""/>
+      <w:lvlJc w:val="left"/>
+      <w:pPr>
+        <w:ind w:left="720" w:hanging="360"/>
+      </w:pPr>
+      <w:rPr>
+        <w:rFonts w:ascii="Symbol" w:eastAsia="Calibri" w:hAnsi="Symbol" w:cs="Calibri" w:hint="default"/>
+      </w:rPr>
+    </w:lvl>
+    <w:lvl w:ilvl="1" w:tplc="04090003" w:tentative="1">
+      <w:start w:val="1"/>
+      <w:numFmt w:val="bullet"/>
+      <w:lvlText w:val="o"/>
+      <w:lvlJc w:val="left"/>
+      <w:pPr>
+        <w:ind w:left="1440" w:hanging="360"/>
+      </w:pPr>
+      <w:rPr>
+        <w:rFonts w:ascii="Courier New" w:hAnsi="Courier New" w:cs="Courier New" w:hint="default"/>
+      </w:rPr>
+    </w:lvl>
+    <w:lvl w:ilvl="2" w:tplc="04090005" w:tentative="1">
+      <w:start w:val="1"/>
+      <w:numFmt w:val="bullet"/>
+      <w:lvlText w:val=""/>
+      <w:lvlJc w:val="left"/>
+      <w:pPr>
+        <w:ind w:left="2160" w:hanging="360"/>
+      </w:pPr>
+      <w:rPr>
+        <w:rFonts w:ascii="Wingdings" w:hAnsi="Wingdings" w:hint="default"/>
+      </w:rPr>
+    </w:lvl>
+    <w:lvl w:ilvl="3" w:tplc="04090001" w:tentative="1">
+      <w:start w:val="1"/>
+      <w:numFmt w:val="bullet"/>
+      <w:lvlText w:val=""/>
+      <w:lvlJc w:val="left"/>
+      <w:pPr>
+        <w:ind w:left="2880" w:hanging="360"/>
+      </w:pPr>
+      <w:rPr>
+        <w:rFonts w:ascii="Symbol" w:hAnsi="Symbol" w:hint="default"/>
+      </w:rPr>
+    </w:lvl>
+    <w:lvl w:ilvl="4" w:tplc="04090003" w:tentative="1">
+      <w:start w:val="1"/>
+      <w:numFmt w:val="bullet"/>
+      <w:lvlText w:val="o"/>
+      <w:lvlJc w:val="left"/>
+      <w:pPr>
+        <w:ind w:left="3600" w:hanging="360"/>
+      </w:pPr>
+      <w:rPr>
+        <w:rFonts w:ascii="Courier New" w:hAnsi="Courier New" w:cs="Courier New" w:hint="default"/>
+      </w:rPr>
+    </w:lvl>
+    <w:lvl w:ilvl="5" w:tplc="04090005" w:tentative="1">
+      <w:start w:val="1"/>
+      <w:numFmt w:val="bullet"/>
+      <w:lvlText w:val=""/>
+      <w:lvlJc w:val="left"/>
+      <w:pPr>
+        <w:ind w:left="4320" w:hanging="360"/>
+      </w:pPr>
+      <w:rPr>
+        <w:rFonts w:ascii="Wingdings" w:hAnsi="Wingdings" w:hint="default"/>
+      </w:rPr>
+    </w:lvl>
+    <w:lvl w:ilvl="6" w:tplc="04090001" w:tentative="1">
+      <w:start w:val="1"/>
+      <w:numFmt w:val="bullet"/>
+      <w:lvlText w:val=""/>
+      <w:lvlJc w:val="left"/>
+      <w:pPr>
+        <w:ind w:left="5040" w:hanging="360"/>
+      </w:pPr>
+      <w:rPr>
+        <w:rFonts w:ascii="Symbol" w:hAnsi="Symbol" w:hint="default"/>
+      </w:rPr>
+    </w:lvl>
+    <w:lvl w:ilvl="7" w:tplc="04090003" w:tentative="1">
+      <w:start w:val="1"/>
+      <w:numFmt w:val="bullet"/>
+      <w:lvlText w:val="o"/>
+      <w:lvlJc w:val="left"/>
+      <w:pPr>
+        <w:ind w:left="5760" w:hanging="360"/>
+      </w:pPr>
+      <w:rPr>
+        <w:rFonts w:ascii="Courier New" w:hAnsi="Courier New" w:cs="Courier New" w:hint="default"/>
+      </w:rPr>
+    </w:lvl>
+    <w:lvl w:ilvl="8" w:tplc="04090005" w:tentative="1">
+      <w:start w:val="1"/>
+      <w:numFmt w:val="bullet"/>
+      <w:lvlText w:val=""/>
+      <w:lvlJc w:val="left"/>
+      <w:pPr>
+        <w:ind w:left="6480" w:hanging="360"/>
+      </w:pPr>
+      <w:rPr>
+        <w:rFonts w:ascii="Wingdings" w:hAnsi="Wingdings" w:hint="default"/>
+      </w:rPr>
+    </w:lvl>
+  </w:abstractNum>
+  <w:abstractNum w:abstractNumId="20" w15:restartNumberingAfterBreak="0">
     <w:nsid w:val="444F5567"/>
     <w:multiLevelType w:val="hybridMultilevel"/>
     <w:tmpl w:val="D116B8D4"/>
@@ -2714,7 +4383,7 @@
       </w:pPr>
     </w:lvl>
   </w:abstractNum>
-  <w:abstractNum w:abstractNumId="20" w15:restartNumberingAfterBreak="0">
+  <w:abstractNum w:abstractNumId="21" w15:restartNumberingAfterBreak="0">
     <w:nsid w:val="4A416926"/>
     <w:multiLevelType w:val="hybridMultilevel"/>
     <w:tmpl w:val="F33AB3B2"/>
@@ -2803,7 +4472,7 @@
       </w:pPr>
     </w:lvl>
   </w:abstractNum>
-  <w:abstractNum w:abstractNumId="21" w15:restartNumberingAfterBreak="0">
+  <w:abstractNum w:abstractNumId="22" w15:restartNumberingAfterBreak="0">
     <w:nsid w:val="4D8A6DEB"/>
     <w:multiLevelType w:val="hybridMultilevel"/>
     <w:tmpl w:val="A39C0948"/>
@@ -2892,7 +4561,7 @@
       </w:pPr>
     </w:lvl>
   </w:abstractNum>
-  <w:abstractNum w:abstractNumId="22" w15:restartNumberingAfterBreak="0">
+  <w:abstractNum w:abstractNumId="23" w15:restartNumberingAfterBreak="0">
     <w:nsid w:val="55770ECA"/>
     <w:multiLevelType w:val="hybridMultilevel"/>
     <w:tmpl w:val="88686422"/>
@@ -2981,7 +4650,7 @@
       </w:pPr>
     </w:lvl>
   </w:abstractNum>
-  <w:abstractNum w:abstractNumId="23" w15:restartNumberingAfterBreak="0">
+  <w:abstractNum w:abstractNumId="24" w15:restartNumberingAfterBreak="0">
     <w:nsid w:val="56C62BAB"/>
     <w:multiLevelType w:val="hybridMultilevel"/>
     <w:tmpl w:val="1950888E"/>
@@ -3100,7 +4769,7 @@
       </w:pPr>
     </w:lvl>
   </w:abstractNum>
-  <w:abstractNum w:abstractNumId="24" w15:restartNumberingAfterBreak="0">
+  <w:abstractNum w:abstractNumId="25" w15:restartNumberingAfterBreak="0">
     <w:nsid w:val="582711A7"/>
     <w:multiLevelType w:val="hybridMultilevel"/>
     <w:tmpl w:val="5000A0D8"/>
@@ -3189,7 +4858,7 @@
       </w:pPr>
     </w:lvl>
   </w:abstractNum>
-  <w:abstractNum w:abstractNumId="25" w15:restartNumberingAfterBreak="0">
+  <w:abstractNum w:abstractNumId="26" w15:restartNumberingAfterBreak="0">
     <w:nsid w:val="6F89295E"/>
     <w:multiLevelType w:val="hybridMultilevel"/>
     <w:tmpl w:val="73388730"/>
@@ -3205,7 +4874,7 @@
         <w:rFonts w:ascii="Verdana" w:eastAsia="Times New Roman" w:hAnsi="Verdana" w:cs="Times New Roman"/>
       </w:rPr>
     </w:lvl>
-    <w:lvl w:ilvl="1" w:tplc="480A0019" w:tentative="1">
+    <w:lvl w:ilvl="1" w:tplc="480A0019">
       <w:start w:val="1"/>
       <w:numFmt w:val="lowerLetter"/>
       <w:lvlText w:val="%2."/>
@@ -3214,7 +4883,7 @@
         <w:ind w:left="1440" w:hanging="360"/>
       </w:pPr>
     </w:lvl>
-    <w:lvl w:ilvl="2" w:tplc="480A001B" w:tentative="1">
+    <w:lvl w:ilvl="2" w:tplc="480A001B">
       <w:start w:val="1"/>
       <w:numFmt w:val="lowerRoman"/>
       <w:lvlText w:val="%3."/>
@@ -3278,7 +4947,7 @@
       </w:pPr>
     </w:lvl>
   </w:abstractNum>
-  <w:abstractNum w:abstractNumId="26" w15:restartNumberingAfterBreak="0">
+  <w:abstractNum w:abstractNumId="27" w15:restartNumberingAfterBreak="0">
     <w:nsid w:val="7495432B"/>
     <w:multiLevelType w:val="hybridMultilevel"/>
     <w:tmpl w:val="0FDA9500"/>
@@ -3367,7 +5036,120 @@
       </w:pPr>
     </w:lvl>
   </w:abstractNum>
-  <w:abstractNum w:abstractNumId="27" w15:restartNumberingAfterBreak="0">
+  <w:abstractNum w:abstractNumId="28" w15:restartNumberingAfterBreak="0">
+    <w:nsid w:val="769A4EC5"/>
+    <w:multiLevelType w:val="hybridMultilevel"/>
+    <w:tmpl w:val="556EC988"/>
+    <w:lvl w:ilvl="0" w:tplc="04090001">
+      <w:start w:val="1"/>
+      <w:numFmt w:val="bullet"/>
+      <w:lvlText w:val=""/>
+      <w:lvlJc w:val="left"/>
+      <w:pPr>
+        <w:ind w:left="1077" w:hanging="360"/>
+      </w:pPr>
+      <w:rPr>
+        <w:rFonts w:ascii="Symbol" w:hAnsi="Symbol" w:hint="default"/>
+      </w:rPr>
+    </w:lvl>
+    <w:lvl w:ilvl="1" w:tplc="04090003" w:tentative="1">
+      <w:start w:val="1"/>
+      <w:numFmt w:val="bullet"/>
+      <w:lvlText w:val="o"/>
+      <w:lvlJc w:val="left"/>
+      <w:pPr>
+        <w:ind w:left="1797" w:hanging="360"/>
+      </w:pPr>
+      <w:rPr>
+        <w:rFonts w:ascii="Courier New" w:hAnsi="Courier New" w:cs="Courier New" w:hint="default"/>
+      </w:rPr>
+    </w:lvl>
+    <w:lvl w:ilvl="2" w:tplc="04090005" w:tentative="1">
+      <w:start w:val="1"/>
+      <w:numFmt w:val="bullet"/>
+      <w:lvlText w:val=""/>
+      <w:lvlJc w:val="left"/>
+      <w:pPr>
+        <w:ind w:left="2517" w:hanging="360"/>
+      </w:pPr>
+      <w:rPr>
+        <w:rFonts w:ascii="Wingdings" w:hAnsi="Wingdings" w:hint="default"/>
+      </w:rPr>
+    </w:lvl>
+    <w:lvl w:ilvl="3" w:tplc="04090001" w:tentative="1">
+      <w:start w:val="1"/>
+      <w:numFmt w:val="bullet"/>
+      <w:lvlText w:val=""/>
+      <w:lvlJc w:val="left"/>
+      <w:pPr>
+        <w:ind w:left="3237" w:hanging="360"/>
+      </w:pPr>
+      <w:rPr>
+        <w:rFonts w:ascii="Symbol" w:hAnsi="Symbol" w:hint="default"/>
+      </w:rPr>
+    </w:lvl>
+    <w:lvl w:ilvl="4" w:tplc="04090003" w:tentative="1">
+      <w:start w:val="1"/>
+      <w:numFmt w:val="bullet"/>
+      <w:lvlText w:val="o"/>
+      <w:lvlJc w:val="left"/>
+      <w:pPr>
+        <w:ind w:left="3957" w:hanging="360"/>
+      </w:pPr>
+      <w:rPr>
+        <w:rFonts w:ascii="Courier New" w:hAnsi="Courier New" w:cs="Courier New" w:hint="default"/>
+      </w:rPr>
+    </w:lvl>
+    <w:lvl w:ilvl="5" w:tplc="04090005" w:tentative="1">
+      <w:start w:val="1"/>
+      <w:numFmt w:val="bullet"/>
+      <w:lvlText w:val=""/>
+      <w:lvlJc w:val="left"/>
+      <w:pPr>
+        <w:ind w:left="4677" w:hanging="360"/>
+      </w:pPr>
+      <w:rPr>
+        <w:rFonts w:ascii="Wingdings" w:hAnsi="Wingdings" w:hint="default"/>
+      </w:rPr>
+    </w:lvl>
+    <w:lvl w:ilvl="6" w:tplc="04090001" w:tentative="1">
+      <w:start w:val="1"/>
+      <w:numFmt w:val="bullet"/>
+      <w:lvlText w:val=""/>
+      <w:lvlJc w:val="left"/>
+      <w:pPr>
+        <w:ind w:left="5397" w:hanging="360"/>
+      </w:pPr>
+      <w:rPr>
+        <w:rFonts w:ascii="Symbol" w:hAnsi="Symbol" w:hint="default"/>
+      </w:rPr>
+    </w:lvl>
+    <w:lvl w:ilvl="7" w:tplc="04090003" w:tentative="1">
+      <w:start w:val="1"/>
+      <w:numFmt w:val="bullet"/>
+      <w:lvlText w:val="o"/>
+      <w:lvlJc w:val="left"/>
+      <w:pPr>
+        <w:ind w:left="6117" w:hanging="360"/>
+      </w:pPr>
+      <w:rPr>
+        <w:rFonts w:ascii="Courier New" w:hAnsi="Courier New" w:cs="Courier New" w:hint="default"/>
+      </w:rPr>
+    </w:lvl>
+    <w:lvl w:ilvl="8" w:tplc="04090005" w:tentative="1">
+      <w:start w:val="1"/>
+      <w:numFmt w:val="bullet"/>
+      <w:lvlText w:val=""/>
+      <w:lvlJc w:val="left"/>
+      <w:pPr>
+        <w:ind w:left="6837" w:hanging="360"/>
+      </w:pPr>
+      <w:rPr>
+        <w:rFonts w:ascii="Wingdings" w:hAnsi="Wingdings" w:hint="default"/>
+      </w:rPr>
+    </w:lvl>
+  </w:abstractNum>
+  <w:abstractNum w:abstractNumId="29" w15:restartNumberingAfterBreak="0">
     <w:nsid w:val="7D2D72F2"/>
     <w:multiLevelType w:val="hybridMultilevel"/>
     <w:tmpl w:val="EF2ABC94"/>
@@ -3456,89 +5238,95 @@
       </w:pPr>
     </w:lvl>
   </w:abstractNum>
-  <w:num w:numId="1">
+  <w:num w:numId="1" w16cid:durableId="195120448">
     <w:abstractNumId w:val="7"/>
   </w:num>
-  <w:num w:numId="2">
+  <w:num w:numId="2" w16cid:durableId="221059475">
     <w:abstractNumId w:val="6"/>
   </w:num>
-  <w:num w:numId="3">
+  <w:num w:numId="3" w16cid:durableId="1629431921">
     <w:abstractNumId w:val="14"/>
   </w:num>
-  <w:num w:numId="4">
+  <w:num w:numId="4" w16cid:durableId="355351914">
     <w:abstractNumId w:val="13"/>
   </w:num>
-  <w:num w:numId="5">
+  <w:num w:numId="5" w16cid:durableId="122819074">
     <w:abstractNumId w:val="3"/>
   </w:num>
-  <w:num w:numId="6">
+  <w:num w:numId="6" w16cid:durableId="1433283065">
     <w:abstractNumId w:val="0"/>
   </w:num>
-  <w:num w:numId="7">
+  <w:num w:numId="7" w16cid:durableId="2025206473">
+    <w:abstractNumId w:val="24"/>
+  </w:num>
+  <w:num w:numId="8" w16cid:durableId="1917933906">
+    <w:abstractNumId w:val="17"/>
+  </w:num>
+  <w:num w:numId="9" w16cid:durableId="1738165896">
+    <w:abstractNumId w:val="8"/>
+  </w:num>
+  <w:num w:numId="10" w16cid:durableId="1705013429">
+    <w:abstractNumId w:val="20"/>
+  </w:num>
+  <w:num w:numId="11" w16cid:durableId="1237323150">
+    <w:abstractNumId w:val="9"/>
+  </w:num>
+  <w:num w:numId="12" w16cid:durableId="487405668">
+    <w:abstractNumId w:val="4"/>
+  </w:num>
+  <w:num w:numId="13" w16cid:durableId="1131484058">
+    <w:abstractNumId w:val="2"/>
+  </w:num>
+  <w:num w:numId="14" w16cid:durableId="1019697952">
+    <w:abstractNumId w:val="18"/>
+  </w:num>
+  <w:num w:numId="15" w16cid:durableId="513686337">
+    <w:abstractNumId w:val="21"/>
+  </w:num>
+  <w:num w:numId="16" w16cid:durableId="233708064">
+    <w:abstractNumId w:val="22"/>
+  </w:num>
+  <w:num w:numId="17" w16cid:durableId="1809124580">
+    <w:abstractNumId w:val="12"/>
+  </w:num>
+  <w:num w:numId="18" w16cid:durableId="1505784865">
+    <w:abstractNumId w:val="10"/>
+  </w:num>
+  <w:num w:numId="19" w16cid:durableId="879167357">
+    <w:abstractNumId w:val="11"/>
+  </w:num>
+  <w:num w:numId="20" w16cid:durableId="290988434">
+    <w:abstractNumId w:val="27"/>
+  </w:num>
+  <w:num w:numId="21" w16cid:durableId="1964575212">
+    <w:abstractNumId w:val="5"/>
+  </w:num>
+  <w:num w:numId="22" w16cid:durableId="237054761">
+    <w:abstractNumId w:val="25"/>
+  </w:num>
+  <w:num w:numId="23" w16cid:durableId="868646500">
+    <w:abstractNumId w:val="1"/>
+  </w:num>
+  <w:num w:numId="24" w16cid:durableId="1498035750">
+    <w:abstractNumId w:val="29"/>
+  </w:num>
+  <w:num w:numId="25" w16cid:durableId="1375421298">
+    <w:abstractNumId w:val="15"/>
+  </w:num>
+  <w:num w:numId="26" w16cid:durableId="1395734850">
+    <w:abstractNumId w:val="16"/>
+  </w:num>
+  <w:num w:numId="27" w16cid:durableId="1283465227">
     <w:abstractNumId w:val="23"/>
   </w:num>
-  <w:num w:numId="8">
-    <w:abstractNumId w:val="17"/>
+  <w:num w:numId="28" w16cid:durableId="969821549">
+    <w:abstractNumId w:val="26"/>
   </w:num>
-  <w:num w:numId="9">
-    <w:abstractNumId w:val="8"/>
-  </w:num>
-  <w:num w:numId="10">
+  <w:num w:numId="29" w16cid:durableId="489174365">
     <w:abstractNumId w:val="19"/>
   </w:num>
-  <w:num w:numId="11">
-    <w:abstractNumId w:val="9"/>
-  </w:num>
-  <w:num w:numId="12">
-    <w:abstractNumId w:val="4"/>
-  </w:num>
-  <w:num w:numId="13">
-    <w:abstractNumId w:val="2"/>
-  </w:num>
-  <w:num w:numId="14">
-    <w:abstractNumId w:val="18"/>
-  </w:num>
-  <w:num w:numId="15">
-    <w:abstractNumId w:val="20"/>
-  </w:num>
-  <w:num w:numId="16">
-    <w:abstractNumId w:val="21"/>
-  </w:num>
-  <w:num w:numId="17">
-    <w:abstractNumId w:val="12"/>
-  </w:num>
-  <w:num w:numId="18">
-    <w:abstractNumId w:val="10"/>
-  </w:num>
-  <w:num w:numId="19">
-    <w:abstractNumId w:val="11"/>
-  </w:num>
-  <w:num w:numId="20">
-    <w:abstractNumId w:val="26"/>
-  </w:num>
-  <w:num w:numId="21">
-    <w:abstractNumId w:val="5"/>
-  </w:num>
-  <w:num w:numId="22">
-    <w:abstractNumId w:val="24"/>
-  </w:num>
-  <w:num w:numId="23">
-    <w:abstractNumId w:val="1"/>
-  </w:num>
-  <w:num w:numId="24">
-    <w:abstractNumId w:val="27"/>
-  </w:num>
-  <w:num w:numId="25">
-    <w:abstractNumId w:val="15"/>
-  </w:num>
-  <w:num w:numId="26">
-    <w:abstractNumId w:val="16"/>
-  </w:num>
-  <w:num w:numId="27">
-    <w:abstractNumId w:val="22"/>
-  </w:num>
-  <w:num w:numId="28">
-    <w:abstractNumId w:val="25"/>
+  <w:num w:numId="30" w16cid:durableId="917440251">
+    <w:abstractNumId w:val="28"/>
   </w:num>
 </w:numbering>
 </file>
@@ -3933,13 +5721,13 @@
       <w:lang w:val="es-ES" w:eastAsia="es-ES"/>
     </w:rPr>
   </w:style>
-  <w:style w:type="character" w:default="1" w:styleId="Fuentedeprrafopredeter">
+  <w:style w:type="character" w:default="1" w:styleId="DefaultParagraphFont">
     <w:name w:val="Default Paragraph Font"/>
     <w:uiPriority w:val="1"/>
     <w:semiHidden/>
     <w:unhideWhenUsed/>
   </w:style>
-  <w:style w:type="table" w:default="1" w:styleId="Tablanormal">
+  <w:style w:type="table" w:default="1" w:styleId="TableNormal">
     <w:name w:val="Normal Table"/>
     <w:uiPriority w:val="99"/>
     <w:semiHidden/>
@@ -3954,13 +5742,13 @@
       </w:tblCellMar>
     </w:tblPr>
   </w:style>
-  <w:style w:type="numbering" w:default="1" w:styleId="Sinlista">
+  <w:style w:type="numbering" w:default="1" w:styleId="NoList">
     <w:name w:val="No List"/>
     <w:uiPriority w:val="99"/>
     <w:semiHidden/>
     <w:unhideWhenUsed/>
   </w:style>
-  <w:style w:type="paragraph" w:styleId="Prrafodelista">
+  <w:style w:type="paragraph" w:styleId="ListParagraph">
     <w:name w:val="List Paragraph"/>
     <w:basedOn w:val="Normal"/>
     <w:uiPriority w:val="34"/>
@@ -3970,10 +5758,10 @@
       <w:ind w:left="708"/>
     </w:pPr>
   </w:style>
-  <w:style w:type="paragraph" w:styleId="Textoindependiente2">
+  <w:style w:type="paragraph" w:styleId="BodyText2">
     <w:name w:val="Body Text 2"/>
     <w:basedOn w:val="Normal"/>
-    <w:link w:val="Textoindependiente2Car"/>
+    <w:link w:val="BodyText2Char"/>
     <w:rsid w:val="00143E95"/>
     <w:pPr>
       <w:jc w:val="both"/>
@@ -3984,18 +5772,18 @@
       <w:lang w:val="es-AR"/>
     </w:rPr>
   </w:style>
-  <w:style w:type="character" w:customStyle="1" w:styleId="Textoindependiente2Car">
-    <w:name w:val="Texto independiente 2 Car"/>
-    <w:basedOn w:val="Fuentedeprrafopredeter"/>
-    <w:link w:val="Textoindependiente2"/>
+  <w:style w:type="character" w:customStyle="1" w:styleId="BodyText2Char">
+    <w:name w:val="Body Text 2 Char"/>
+    <w:basedOn w:val="DefaultParagraphFont"/>
+    <w:link w:val="BodyText2"/>
     <w:rsid w:val="00143E95"/>
     <w:rPr>
       <w:lang w:val="es-AR" w:eastAsia="es-ES"/>
     </w:rPr>
   </w:style>
-  <w:style w:type="table" w:styleId="Tablaconcuadrcula">
+  <w:style w:type="table" w:styleId="TableGrid">
     <w:name w:val="Table Grid"/>
-    <w:basedOn w:val="Tablanormal"/>
+    <w:basedOn w:val="TableNormal"/>
     <w:rsid w:val="004E7337"/>
     <w:tblPr>
       <w:tblBorders>
@@ -4008,11 +5796,11 @@
       </w:tblBorders>
     </w:tblPr>
   </w:style>
-  <w:style w:type="paragraph" w:styleId="Subttulo">
+  <w:style w:type="paragraph" w:styleId="Subtitle">
     <w:name w:val="Subtitle"/>
     <w:basedOn w:val="Normal"/>
     <w:next w:val="Normal"/>
-    <w:link w:val="SubttuloCar"/>
+    <w:link w:val="SubtitleChar"/>
     <w:qFormat/>
     <w:rsid w:val="00F24D4D"/>
     <w:pPr>
@@ -4024,10 +5812,10 @@
       <w:rFonts w:ascii="Cambria" w:hAnsi="Cambria"/>
     </w:rPr>
   </w:style>
-  <w:style w:type="character" w:customStyle="1" w:styleId="SubttuloCar">
-    <w:name w:val="Subtítulo Car"/>
-    <w:basedOn w:val="Fuentedeprrafopredeter"/>
-    <w:link w:val="Subttulo"/>
+  <w:style w:type="character" w:customStyle="1" w:styleId="SubtitleChar">
+    <w:name w:val="Subtitle Char"/>
+    <w:basedOn w:val="DefaultParagraphFont"/>
+    <w:link w:val="Subtitle"/>
     <w:rsid w:val="00F24D4D"/>
     <w:rPr>
       <w:rFonts w:ascii="Cambria" w:eastAsia="Times New Roman" w:hAnsi="Cambria" w:cs="Times New Roman"/>
@@ -4036,9 +5824,9 @@
       <w:lang w:val="es-ES" w:eastAsia="es-ES"/>
     </w:rPr>
   </w:style>
-  <w:style w:type="character" w:styleId="Referenciasutil">
+  <w:style w:type="character" w:styleId="SubtleReference">
     <w:name w:val="Subtle Reference"/>
-    <w:basedOn w:val="Fuentedeprrafopredeter"/>
+    <w:basedOn w:val="DefaultParagraphFont"/>
     <w:uiPriority w:val="31"/>
     <w:qFormat/>
     <w:rsid w:val="00F24D4D"/>
@@ -4048,10 +5836,10 @@
       <w:u w:val="single"/>
     </w:rPr>
   </w:style>
-  <w:style w:type="paragraph" w:styleId="Encabezado">
+  <w:style w:type="paragraph" w:styleId="Header">
     <w:name w:val="header"/>
     <w:basedOn w:val="Normal"/>
-    <w:link w:val="EncabezadoCar"/>
+    <w:link w:val="HeaderChar"/>
     <w:rsid w:val="00586B13"/>
     <w:pPr>
       <w:tabs>
@@ -4060,10 +5848,10 @@
       </w:tabs>
     </w:pPr>
   </w:style>
-  <w:style w:type="character" w:customStyle="1" w:styleId="EncabezadoCar">
-    <w:name w:val="Encabezado Car"/>
-    <w:basedOn w:val="Fuentedeprrafopredeter"/>
-    <w:link w:val="Encabezado"/>
+  <w:style w:type="character" w:customStyle="1" w:styleId="HeaderChar">
+    <w:name w:val="Header Char"/>
+    <w:basedOn w:val="DefaultParagraphFont"/>
+    <w:link w:val="Header"/>
     <w:rsid w:val="00586B13"/>
     <w:rPr>
       <w:sz w:val="24"/>
@@ -4071,10 +5859,10 @@
       <w:lang w:val="es-ES" w:eastAsia="es-ES"/>
     </w:rPr>
   </w:style>
-  <w:style w:type="paragraph" w:styleId="Piedepgina">
+  <w:style w:type="paragraph" w:styleId="Footer">
     <w:name w:val="footer"/>
     <w:basedOn w:val="Normal"/>
-    <w:link w:val="PiedepginaCar"/>
+    <w:link w:val="FooterChar"/>
     <w:rsid w:val="00586B13"/>
     <w:pPr>
       <w:tabs>
@@ -4083,10 +5871,10 @@
       </w:tabs>
     </w:pPr>
   </w:style>
-  <w:style w:type="character" w:customStyle="1" w:styleId="PiedepginaCar">
-    <w:name w:val="Pie de página Car"/>
-    <w:basedOn w:val="Fuentedeprrafopredeter"/>
-    <w:link w:val="Piedepgina"/>
+  <w:style w:type="character" w:customStyle="1" w:styleId="FooterChar">
+    <w:name w:val="Footer Char"/>
+    <w:basedOn w:val="DefaultParagraphFont"/>
+    <w:link w:val="Footer"/>
     <w:rsid w:val="00586B13"/>
     <w:rPr>
       <w:sz w:val="24"/>
@@ -4094,10 +5882,10 @@
       <w:lang w:val="es-ES" w:eastAsia="es-ES"/>
     </w:rPr>
   </w:style>
-  <w:style w:type="paragraph" w:styleId="Textodeglobo">
+  <w:style w:type="paragraph" w:styleId="BalloonText">
     <w:name w:val="Balloon Text"/>
     <w:basedOn w:val="Normal"/>
-    <w:link w:val="TextodegloboCar"/>
+    <w:link w:val="BalloonTextChar"/>
     <w:rsid w:val="00FC04E9"/>
     <w:rPr>
       <w:rFonts w:ascii="Tahoma" w:hAnsi="Tahoma" w:cs="Tahoma"/>
@@ -4105,10 +5893,10 @@
       <w:szCs w:val="16"/>
     </w:rPr>
   </w:style>
-  <w:style w:type="character" w:customStyle="1" w:styleId="TextodegloboCar">
-    <w:name w:val="Texto de globo Car"/>
-    <w:basedOn w:val="Fuentedeprrafopredeter"/>
-    <w:link w:val="Textodeglobo"/>
+  <w:style w:type="character" w:customStyle="1" w:styleId="BalloonTextChar">
+    <w:name w:val="Balloon Text Char"/>
+    <w:basedOn w:val="DefaultParagraphFont"/>
+    <w:link w:val="BalloonText"/>
     <w:rsid w:val="00FC04E9"/>
     <w:rPr>
       <w:rFonts w:ascii="Tahoma" w:hAnsi="Tahoma" w:cs="Tahoma"/>
@@ -4116,6 +5904,18 @@
       <w:szCs w:val="16"/>
       <w:lang w:val="es-ES" w:eastAsia="es-ES"/>
     </w:rPr>
+  </w:style>
+  <w:style w:type="character" w:customStyle="1" w:styleId="normaltextrun">
+    <w:name w:val="normaltextrun"/>
+    <w:basedOn w:val="DefaultParagraphFont"/>
+    <w:uiPriority w:val="1"/>
+    <w:rsid w:val="00E66ACE"/>
+  </w:style>
+  <w:style w:type="character" w:customStyle="1" w:styleId="eop">
+    <w:name w:val="eop"/>
+    <w:basedOn w:val="DefaultParagraphFont"/>
+    <w:uiPriority w:val="1"/>
+    <w:rsid w:val="00E66ACE"/>
   </w:style>
 </w:styles>
 </file>

</xml_diff>